<commit_message>
Criação documento casos de uso
</commit_message>
<xml_diff>
--- a/negocio/Especificação dos Requisitos de Software - final.docx
+++ b/negocio/Especificação dos Requisitos de Software - final.docx
@@ -123,9 +123,6 @@
           <w:lang w:val="fr-FR"/>
         </w:rPr>
       </w:pPr>
-      <w:r>
-        <w:t>[</w:t>
-      </w:r>
     </w:p>
     <w:p>
       <w:pPr>
@@ -3257,6 +3254,186 @@
     </w:p>
     <w:p>
       <w:pPr>
+        <w:pStyle w:val="Ttulo1"/>
+        <w:rPr>
+          <w:lang w:val="pt-BR"/>
+        </w:rPr>
+      </w:pPr>
+      <w:bookmarkStart w:id="1" w:name="_Toc18208044"/>
+      <w:r>
+        <w:rPr>
+          <w:lang w:val="pt-BR"/>
+        </w:rPr>
+        <w:t>Finalidade</w:t>
+      </w:r>
+      <w:bookmarkEnd w:id="1"/>
+    </w:p>
+    <w:p>
+      <w:pPr>
+        <w:ind w:left="720"/>
+        <w:rPr>
+          <w:rFonts w:ascii="Arial" w:hAnsi="Arial" w:cs="Arial"/>
+          <w:sz w:val="24"/>
+          <w:szCs w:val="24"/>
+          <w:lang w:val="pt-BR"/>
+        </w:rPr>
+      </w:pPr>
+    </w:p>
+    <w:p>
+      <w:pPr>
+        <w:rPr>
+          <w:rFonts w:ascii="Arial" w:hAnsi="Arial" w:cs="Arial"/>
+          <w:sz w:val="24"/>
+          <w:szCs w:val="24"/>
+          <w:lang w:val="pt-BR"/>
+        </w:rPr>
+      </w:pPr>
+      <w:r>
+        <w:rPr>
+          <w:rFonts w:ascii="Arial" w:hAnsi="Arial" w:cs="Arial"/>
+          <w:sz w:val="24"/>
+          <w:szCs w:val="24"/>
+          <w:lang w:val="pt-BR"/>
+        </w:rPr>
+        <w:t xml:space="preserve">A especificação de requisitos de sistema visa descrever como o sistema implementado irá se comportar nos diferentes cenários da </w:t>
+      </w:r>
+      <w:r>
+        <w:rPr>
+          <w:rFonts w:ascii="Arial" w:hAnsi="Arial" w:cs="Arial"/>
+          <w:sz w:val="24"/>
+          <w:szCs w:val="24"/>
+          <w:lang w:val="pt-BR"/>
+        </w:rPr>
+        <w:t>loja de livros virtuais trazidos pelo imaginário da usuária principal e administradora</w:t>
+      </w:r>
+      <w:r>
+        <w:rPr>
+          <w:rFonts w:ascii="Arial" w:hAnsi="Arial" w:cs="Arial"/>
+          <w:sz w:val="24"/>
+          <w:szCs w:val="24"/>
+          <w:lang w:val="pt-BR"/>
+        </w:rPr>
+        <w:t>,</w:t>
+      </w:r>
+      <w:r>
+        <w:rPr>
+          <w:rFonts w:ascii="Arial" w:hAnsi="Arial" w:cs="Arial"/>
+          <w:sz w:val="24"/>
+          <w:szCs w:val="24"/>
+          <w:lang w:val="pt-BR"/>
+        </w:rPr>
+        <w:t xml:space="preserve"> e alguns clientes frequentes, na qual</w:t>
+      </w:r>
+      <w:r>
+        <w:rPr>
+          <w:rFonts w:ascii="Arial" w:hAnsi="Arial" w:cs="Arial"/>
+          <w:sz w:val="24"/>
+          <w:szCs w:val="24"/>
+          <w:lang w:val="pt-BR"/>
+        </w:rPr>
+        <w:t xml:space="preserve"> </w:t>
+      </w:r>
+      <w:r>
+        <w:rPr>
+          <w:rFonts w:ascii="Arial" w:hAnsi="Arial" w:cs="Arial"/>
+          <w:sz w:val="24"/>
+          <w:szCs w:val="24"/>
+          <w:lang w:val="pt-BR"/>
+        </w:rPr>
+        <w:t>serão apresentadas</w:t>
+      </w:r>
+      <w:r>
+        <w:rPr>
+          <w:rFonts w:ascii="Arial" w:hAnsi="Arial" w:cs="Arial"/>
+          <w:sz w:val="24"/>
+          <w:szCs w:val="24"/>
+          <w:lang w:val="pt-BR"/>
+        </w:rPr>
+        <w:t xml:space="preserve"> as exigências dos usuários e suas perspectivas. Ademais, apresentar os requisitos </w:t>
+      </w:r>
+      <w:r>
+        <w:rPr>
+          <w:rFonts w:ascii="Arial" w:hAnsi="Arial" w:cs="Arial"/>
+          <w:sz w:val="24"/>
+          <w:szCs w:val="24"/>
+          <w:lang w:val="pt-BR"/>
+        </w:rPr>
+        <w:t>funcionais e não funcionais, modelos de design para as telas e formulários necessários para a aplicação empenhar o seu papel.</w:t>
+      </w:r>
+    </w:p>
+    <w:p>
+      <w:pPr>
+        <w:pStyle w:val="Corpodetexto"/>
+        <w:ind w:left="0"/>
+        <w:rPr>
+          <w:lang w:val="pt-BR"/>
+        </w:rPr>
+      </w:pPr>
+    </w:p>
+    <w:p>
+      <w:pPr>
+        <w:pStyle w:val="Ttulo1"/>
+        <w:rPr>
+          <w:lang w:val="pt-BR"/>
+        </w:rPr>
+      </w:pPr>
+      <w:bookmarkStart w:id="2" w:name="_Toc18208045"/>
+      <w:r>
+        <w:rPr>
+          <w:lang w:val="pt-BR"/>
+        </w:rPr>
+        <w:t>Escop</w:t>
+      </w:r>
+      <w:bookmarkEnd w:id="2"/>
+      <w:r>
+        <w:rPr>
+          <w:lang w:val="pt-BR"/>
+        </w:rPr>
+        <w:t>o</w:t>
+      </w:r>
+    </w:p>
+    <w:p>
+      <w:pPr>
+        <w:rPr>
+          <w:rFonts w:ascii="Arial" w:hAnsi="Arial" w:cs="Arial"/>
+          <w:sz w:val="24"/>
+          <w:szCs w:val="24"/>
+          <w:lang w:val="pt-BR"/>
+        </w:rPr>
+      </w:pPr>
+    </w:p>
+    <w:p>
+      <w:pPr>
+        <w:pStyle w:val="Corpodetexto"/>
+        <w:ind w:left="0"/>
+        <w:rPr>
+          <w:rFonts w:ascii="Arial" w:hAnsi="Arial" w:cs="Arial"/>
+          <w:sz w:val="24"/>
+          <w:szCs w:val="24"/>
+          <w:lang w:val="pt-BR"/>
+        </w:rPr>
+      </w:pPr>
+      <w:r>
+        <w:rPr>
+          <w:rFonts w:ascii="Arial" w:hAnsi="Arial" w:cs="Arial"/>
+          <w:sz w:val="24"/>
+          <w:szCs w:val="24"/>
+          <w:lang w:val="pt-BR"/>
+        </w:rPr>
+        <w:t xml:space="preserve">A aplicação terá o papel fundamental de facilitar a organização do vendedor em seus pedidos e livros contidos no estoque. Nele conterá talas de cadastro de livros, visualização do estoque, maneiras intuitivas de pesquisar e selecionar os livros desejados, e em segunda funcionalidade, desempenhar de maneira organizada e seletiva os pedidos feitos pelos clientes, onde o vendedor deve localizar os pedidos e encaminhar o pacote (livro solicitado pelo cliente) para o endereço requisitado. Todos os requisitos apresentados terão grande impacto no </w:t>
+      </w:r>
+      <w:r>
+        <w:rPr>
+          <w:rFonts w:ascii="Arial" w:hAnsi="Arial" w:cs="Arial"/>
+          <w:sz w:val="24"/>
+          <w:szCs w:val="24"/>
+          <w:lang w:val="pt-BR"/>
+        </w:rPr>
+        <w:t>sistema, porque é nele que o sistema buscará abstrair e, trazer os aspectos do negócio para a aplicação.</w:t>
+      </w:r>
+    </w:p>
+    <w:p>
+      <w:pPr>
         <w:pStyle w:val="InfoBlue"/>
         <w:rPr>
           <w:rFonts w:ascii="Arial" w:hAnsi="Arial" w:cs="Arial"/>
@@ -3270,7 +3447,7 @@
           <w:sz w:val="24"/>
           <w:szCs w:val="24"/>
         </w:rPr>
-        <w:t xml:space="preserve">[A introdução da </w:t>
+        <w:t xml:space="preserve">[Uma breve descrição do aplicativo de software ao qual se aplica a </w:t>
       </w:r>
       <w:r>
         <w:rPr>
@@ -3280,16 +3457,66 @@
           <w:sz w:val="24"/>
           <w:szCs w:val="24"/>
         </w:rPr>
-        <w:t>Especificação de Requisitos de Software (SRS)</w:t>
-      </w:r>
-      <w:r>
-        <w:rPr>
-          <w:rFonts w:ascii="Arial" w:hAnsi="Arial" w:cs="Arial"/>
-          <w:sz w:val="24"/>
-          <w:szCs w:val="24"/>
-        </w:rPr>
-        <w:t xml:space="preserve"> fornece uma visão geral de toda a </w:t>
-      </w:r>
+        <w:t>SRS</w:t>
+      </w:r>
+      <w:r>
+        <w:rPr>
+          <w:rFonts w:ascii="Arial" w:hAnsi="Arial" w:cs="Arial"/>
+          <w:sz w:val="24"/>
+          <w:szCs w:val="24"/>
+        </w:rPr>
+        <w:t>, do recurso ou de outro agrupamento de subsistemas, do(s) modelo(s) de Casos de Uso associado(s) a ela e de tudo o que for afetado ou influenciado por este documento.]</w:t>
+      </w:r>
+    </w:p>
+    <w:p>
+      <w:pPr>
+        <w:pStyle w:val="Corpodetexto"/>
+        <w:rPr>
+          <w:rFonts w:ascii="Arial" w:hAnsi="Arial" w:cs="Arial"/>
+          <w:sz w:val="24"/>
+          <w:szCs w:val="24"/>
+          <w:lang w:val="pt-BR"/>
+        </w:rPr>
+      </w:pPr>
+    </w:p>
+    <w:p>
+      <w:pPr>
+        <w:pStyle w:val="Ttulo2"/>
+        <w:rPr>
+          <w:rFonts w:cs="Arial"/>
+          <w:sz w:val="24"/>
+          <w:szCs w:val="24"/>
+          <w:lang w:val="pt-BR"/>
+        </w:rPr>
+      </w:pPr>
+      <w:bookmarkStart w:id="3" w:name="_Toc18208046"/>
+      <w:r>
+        <w:rPr>
+          <w:rFonts w:cs="Arial"/>
+          <w:sz w:val="24"/>
+          <w:szCs w:val="24"/>
+          <w:lang w:val="pt-BR"/>
+        </w:rPr>
+        <w:t>Definições, Acrônimos e Abreviações</w:t>
+      </w:r>
+      <w:bookmarkEnd w:id="3"/>
+    </w:p>
+    <w:p>
+      <w:pPr>
+        <w:rPr>
+          <w:lang w:val="pt-BR"/>
+        </w:rPr>
+      </w:pPr>
+    </w:p>
+    <w:p>
+      <w:pPr>
+        <w:rPr>
+          <w:rFonts w:ascii="Arial" w:hAnsi="Arial" w:cs="Arial"/>
+          <w:sz w:val="24"/>
+          <w:szCs w:val="24"/>
+          <w:lang w:val="pt-BR"/>
+        </w:rPr>
+      </w:pPr>
       <w:r>
         <w:rPr>
           <w:rFonts w:ascii="Arial" w:hAnsi="Arial" w:cs="Arial"/>
@@ -3297,17 +3524,103 @@
           <w:bCs/>
           <w:sz w:val="24"/>
           <w:szCs w:val="24"/>
-        </w:rPr>
-        <w:t>SRS</w:t>
-      </w:r>
-      <w:r>
-        <w:rPr>
-          <w:rFonts w:ascii="Arial" w:hAnsi="Arial" w:cs="Arial"/>
-          <w:sz w:val="24"/>
-          <w:szCs w:val="24"/>
-        </w:rPr>
-        <w:t xml:space="preserve">. Ela contém a finalidade, o escopo, as definições, os acrônimos, as abreviações, as referências e a visão geral da </w:t>
-      </w:r>
+          <w:lang w:val="pt-BR"/>
+        </w:rPr>
+        <w:t xml:space="preserve">Administrador/Vendedor: </w:t>
+      </w:r>
+      <w:r>
+        <w:rPr>
+          <w:rFonts w:ascii="Arial" w:hAnsi="Arial" w:cs="Arial"/>
+          <w:sz w:val="24"/>
+          <w:szCs w:val="24"/>
+          <w:lang w:val="pt-BR"/>
+        </w:rPr>
+        <w:t xml:space="preserve">Responsável pela </w:t>
+      </w:r>
+      <w:r>
+        <w:rPr>
+          <w:rFonts w:ascii="Arial" w:hAnsi="Arial" w:cs="Arial"/>
+          <w:sz w:val="24"/>
+          <w:szCs w:val="24"/>
+          <w:lang w:val="pt-BR"/>
+        </w:rPr>
+        <w:t>gerência</w:t>
+      </w:r>
+      <w:r>
+        <w:rPr>
+          <w:rFonts w:ascii="Arial" w:hAnsi="Arial" w:cs="Arial"/>
+          <w:sz w:val="24"/>
+          <w:szCs w:val="24"/>
+          <w:lang w:val="pt-BR"/>
+        </w:rPr>
+        <w:t xml:space="preserve"> dos pedidos e do estoque, tem </w:t>
+      </w:r>
+      <w:r>
+        <w:rPr>
+          <w:rFonts w:ascii="Arial" w:hAnsi="Arial" w:cs="Arial"/>
+          <w:sz w:val="24"/>
+          <w:szCs w:val="24"/>
+          <w:lang w:val="pt-BR"/>
+        </w:rPr>
+        <w:lastRenderedPageBreak/>
+        <w:t>caráter</w:t>
+      </w:r>
+      <w:r>
+        <w:rPr>
+          <w:rFonts w:ascii="Arial" w:hAnsi="Arial" w:cs="Arial"/>
+          <w:sz w:val="24"/>
+          <w:szCs w:val="24"/>
+          <w:lang w:val="pt-BR"/>
+        </w:rPr>
+        <w:t xml:space="preserve"> fundamental no sistema, pois as regras e requisitos </w:t>
+      </w:r>
+      <w:r>
+        <w:rPr>
+          <w:rFonts w:ascii="Arial" w:hAnsi="Arial" w:cs="Arial"/>
+          <w:sz w:val="24"/>
+          <w:szCs w:val="24"/>
+          <w:lang w:val="pt-BR"/>
+        </w:rPr>
+        <w:t>primordiais</w:t>
+      </w:r>
+      <w:r>
+        <w:rPr>
+          <w:rFonts w:ascii="Arial" w:hAnsi="Arial" w:cs="Arial"/>
+          <w:sz w:val="24"/>
+          <w:szCs w:val="24"/>
+          <w:lang w:val="pt-BR"/>
+        </w:rPr>
+        <w:t xml:space="preserve"> são trazidos por essa pessoa. Além do mais, é o requerente do sistema</w:t>
+      </w:r>
+      <w:r>
+        <w:rPr>
+          <w:rFonts w:ascii="Arial" w:hAnsi="Arial" w:cs="Arial"/>
+          <w:sz w:val="24"/>
+          <w:szCs w:val="24"/>
+          <w:lang w:val="pt-BR"/>
+        </w:rPr>
+        <w:t xml:space="preserve"> que sofrerá grande impacto com as funcionalidades trazidas pelo software.</w:t>
+      </w:r>
+    </w:p>
+    <w:p>
+      <w:pPr>
+        <w:rPr>
+          <w:rFonts w:ascii="Arial" w:hAnsi="Arial" w:cs="Arial"/>
+          <w:sz w:val="24"/>
+          <w:szCs w:val="24"/>
+          <w:lang w:val="pt-BR"/>
+        </w:rPr>
+      </w:pPr>
+    </w:p>
+    <w:p>
+      <w:pPr>
+        <w:rPr>
+          <w:rFonts w:ascii="Arial" w:hAnsi="Arial" w:cs="Arial"/>
+          <w:sz w:val="24"/>
+          <w:szCs w:val="24"/>
+          <w:lang w:val="pt-BR"/>
+        </w:rPr>
+      </w:pPr>
       <w:r>
         <w:rPr>
           <w:rFonts w:ascii="Arial" w:hAnsi="Arial" w:cs="Arial"/>
@@ -3315,45 +3628,9 @@
           <w:bCs/>
           <w:sz w:val="24"/>
           <w:szCs w:val="24"/>
-        </w:rPr>
-        <w:t>SRS</w:t>
-      </w:r>
-      <w:r>
-        <w:rPr>
-          <w:rFonts w:ascii="Arial" w:hAnsi="Arial" w:cs="Arial"/>
-          <w:sz w:val="24"/>
-          <w:szCs w:val="24"/>
-        </w:rPr>
-        <w:t>.]</w:t>
-      </w:r>
-    </w:p>
-    <w:p>
-      <w:pPr>
-        <w:pStyle w:val="InfoBlue"/>
-        <w:rPr>
-          <w:rFonts w:ascii="Arial" w:hAnsi="Arial" w:cs="Arial"/>
-          <w:sz w:val="24"/>
-          <w:szCs w:val="24"/>
-          <w:lang w:val="fr-FR"/>
-        </w:rPr>
-      </w:pPr>
-      <w:proofErr w:type="gramStart"/>
-      <w:r>
-        <w:rPr>
-          <w:rFonts w:ascii="Arial" w:hAnsi="Arial" w:cs="Arial"/>
-          <w:sz w:val="24"/>
-          <w:szCs w:val="24"/>
-        </w:rPr>
-        <w:t>[É</w:t>
-      </w:r>
-      <w:proofErr w:type="gramEnd"/>
-      <w:r>
-        <w:rPr>
-          <w:rFonts w:ascii="Arial" w:hAnsi="Arial" w:cs="Arial"/>
-          <w:sz w:val="24"/>
-          <w:szCs w:val="24"/>
-        </w:rPr>
-        <w:t xml:space="preserve"> possível organizar a </w:t>
+          <w:lang w:val="pt-BR"/>
+        </w:rPr>
+        <w:t>Cliente:</w:t>
       </w:r>
       <w:r>
         <w:rPr>
@@ -3362,34 +3639,39 @@
           <w:bCs/>
           <w:sz w:val="24"/>
           <w:szCs w:val="24"/>
-        </w:rPr>
-        <w:t xml:space="preserve">SRS </w:t>
-      </w:r>
-      <w:r>
-        <w:rPr>
-          <w:rFonts w:ascii="Arial" w:hAnsi="Arial" w:cs="Arial"/>
-          <w:sz w:val="24"/>
-          <w:szCs w:val="24"/>
-        </w:rPr>
-        <w:t>de várias maneiras diferentes.</w:t>
-      </w:r>
-      <w:r>
-        <w:rPr>
-          <w:rFonts w:ascii="Arial" w:hAnsi="Arial" w:cs="Arial"/>
-          <w:sz w:val="24"/>
-          <w:szCs w:val="24"/>
-          <w:lang w:val="fr-FR"/>
-        </w:rPr>
-        <w:t xml:space="preserve">  </w:t>
-      </w:r>
-      <w:r>
-        <w:rPr>
-          <w:rFonts w:ascii="Arial" w:hAnsi="Arial" w:cs="Arial"/>
-          <w:sz w:val="24"/>
-          <w:szCs w:val="24"/>
-        </w:rPr>
-        <w:t xml:space="preserve">Consulte o padrão [IEEE830-1998] para obter explicações mais detalhadas, assim como outras opções de organização de uma </w:t>
-      </w:r>
+          <w:lang w:val="pt-BR"/>
+        </w:rPr>
+        <w:t xml:space="preserve"> </w:t>
+      </w:r>
+      <w:r>
+        <w:rPr>
+          <w:rFonts w:ascii="Arial" w:hAnsi="Arial" w:cs="Arial"/>
+          <w:sz w:val="24"/>
+          <w:szCs w:val="24"/>
+          <w:lang w:val="pt-BR"/>
+        </w:rPr>
+        <w:t>Usuário com empregabilidade de realizar pedidos pelo sistema. Ele realizará um cadastro contendo informações úteis para a transação, como endereço e forma de pagamento, além disso o cliente visualizará os livros em estoque e escolherá aquele que lhe agradar para a compra.</w:t>
+      </w:r>
+    </w:p>
+    <w:p>
+      <w:pPr>
+        <w:rPr>
+          <w:rFonts w:ascii="Arial" w:hAnsi="Arial" w:cs="Arial"/>
+          <w:sz w:val="24"/>
+          <w:szCs w:val="24"/>
+          <w:lang w:val="pt-BR"/>
+        </w:rPr>
+      </w:pPr>
+    </w:p>
+    <w:p>
+      <w:pPr>
+        <w:rPr>
+          <w:rFonts w:ascii="Arial" w:hAnsi="Arial" w:cs="Arial"/>
+          <w:sz w:val="24"/>
+          <w:szCs w:val="24"/>
+          <w:lang w:val="pt-BR"/>
+        </w:rPr>
+      </w:pPr>
       <w:r>
         <w:rPr>
           <w:rFonts w:ascii="Arial" w:hAnsi="Arial" w:cs="Arial"/>
@@ -3397,132 +3679,37 @@
           <w:bCs/>
           <w:sz w:val="24"/>
           <w:szCs w:val="24"/>
-        </w:rPr>
-        <w:t>SRS</w:t>
-      </w:r>
-      <w:r>
-        <w:rPr>
-          <w:rFonts w:ascii="Arial" w:hAnsi="Arial" w:cs="Arial"/>
-          <w:sz w:val="24"/>
-          <w:szCs w:val="24"/>
-        </w:rPr>
-        <w:t>.]</w:t>
-      </w:r>
-    </w:p>
-    <w:p>
-      <w:pPr>
-        <w:pStyle w:val="Ttulo2"/>
-        <w:rPr>
-          <w:rFonts w:cs="Arial"/>
-          <w:sz w:val="24"/>
-          <w:szCs w:val="24"/>
-          <w:lang w:val="pt-BR"/>
-        </w:rPr>
-      </w:pPr>
-      <w:bookmarkStart w:id="1" w:name="_Toc18208044"/>
-      <w:r>
-        <w:rPr>
-          <w:rFonts w:cs="Arial"/>
-          <w:sz w:val="24"/>
-          <w:szCs w:val="24"/>
-          <w:lang w:val="pt-BR"/>
-        </w:rPr>
-        <w:t>Finalidade</w:t>
-      </w:r>
-      <w:bookmarkEnd w:id="1"/>
-    </w:p>
-    <w:p>
-      <w:pPr>
-        <w:ind w:left="720"/>
-        <w:rPr>
-          <w:rFonts w:ascii="Arial" w:hAnsi="Arial" w:cs="Arial"/>
-          <w:sz w:val="24"/>
-          <w:szCs w:val="24"/>
-          <w:lang w:val="pt-BR"/>
-        </w:rPr>
-      </w:pPr>
-    </w:p>
-    <w:p>
-      <w:pPr>
-        <w:ind w:left="720"/>
-        <w:rPr>
-          <w:rFonts w:ascii="Arial" w:hAnsi="Arial" w:cs="Arial"/>
-          <w:sz w:val="24"/>
-          <w:szCs w:val="24"/>
-          <w:lang w:val="pt-BR"/>
-        </w:rPr>
-      </w:pPr>
-      <w:r>
-        <w:rPr>
-          <w:rFonts w:ascii="Arial" w:hAnsi="Arial" w:cs="Arial"/>
-          <w:sz w:val="24"/>
-          <w:szCs w:val="24"/>
-          <w:lang w:val="pt-BR"/>
-        </w:rPr>
-        <w:t xml:space="preserve">A especificação de requisitos de sistema visa descrever como o sistema implementado irá se comportar nos diferentes cenários da </w:t>
-      </w:r>
-      <w:r>
-        <w:rPr>
-          <w:rFonts w:ascii="Arial" w:hAnsi="Arial" w:cs="Arial"/>
-          <w:sz w:val="24"/>
-          <w:szCs w:val="24"/>
-          <w:lang w:val="pt-BR"/>
-        </w:rPr>
-        <w:t>loja de livros virtuais trazidos pelo imaginário da usuária principal e administradora</w:t>
-      </w:r>
-      <w:r>
-        <w:rPr>
-          <w:rFonts w:ascii="Arial" w:hAnsi="Arial" w:cs="Arial"/>
-          <w:sz w:val="24"/>
-          <w:szCs w:val="24"/>
-          <w:lang w:val="pt-BR"/>
-        </w:rPr>
-        <w:t>,</w:t>
-      </w:r>
-      <w:r>
-        <w:rPr>
-          <w:rFonts w:ascii="Arial" w:hAnsi="Arial" w:cs="Arial"/>
-          <w:sz w:val="24"/>
-          <w:szCs w:val="24"/>
-          <w:lang w:val="pt-BR"/>
-        </w:rPr>
-        <w:t xml:space="preserve"> e alguns clientes frequentes, na qual</w:t>
-      </w:r>
-      <w:r>
-        <w:rPr>
-          <w:rFonts w:ascii="Arial" w:hAnsi="Arial" w:cs="Arial"/>
-          <w:sz w:val="24"/>
-          <w:szCs w:val="24"/>
-          <w:lang w:val="pt-BR"/>
-        </w:rPr>
-        <w:t xml:space="preserve"> </w:t>
-      </w:r>
-      <w:r>
-        <w:rPr>
-          <w:rFonts w:ascii="Arial" w:hAnsi="Arial" w:cs="Arial"/>
-          <w:sz w:val="24"/>
-          <w:szCs w:val="24"/>
-          <w:lang w:val="pt-BR"/>
-        </w:rPr>
-        <w:t>serão apresentadas</w:t>
-      </w:r>
-      <w:r>
-        <w:rPr>
-          <w:rFonts w:ascii="Arial" w:hAnsi="Arial" w:cs="Arial"/>
-          <w:sz w:val="24"/>
-          <w:szCs w:val="24"/>
-          <w:lang w:val="pt-BR"/>
-        </w:rPr>
-        <w:t xml:space="preserve"> as exigências dos usuários e suas perspectivas. Ademais, apresentar os requisitos </w:t>
-      </w:r>
-      <w:r>
-        <w:rPr>
-          <w:rFonts w:ascii="Arial" w:hAnsi="Arial" w:cs="Arial"/>
-          <w:sz w:val="24"/>
-          <w:szCs w:val="24"/>
-          <w:lang w:val="pt-BR"/>
-        </w:rPr>
-        <w:t>funcionais e não funcionais, modelos de design para as telas e formulários necessários para a aplicação empenhar o seu papel.</w:t>
+          <w:lang w:val="pt-BR"/>
+        </w:rPr>
+        <w:t xml:space="preserve">Pedido: </w:t>
+      </w:r>
+      <w:r>
+        <w:rPr>
+          <w:rFonts w:ascii="Arial" w:hAnsi="Arial" w:cs="Arial"/>
+          <w:sz w:val="24"/>
+          <w:szCs w:val="24"/>
+          <w:lang w:val="pt-BR"/>
+        </w:rPr>
+        <w:t>Transação necessário para a compra e venda. É a partir de um pedido realizado que o vendedor saberá qual cliente está requerendo determinado livro, e assim encaminhar o produto para o endereço localizado pelo cliente.</w:t>
+      </w:r>
+    </w:p>
+    <w:p>
+      <w:pPr>
+        <w:rPr>
+          <w:rFonts w:ascii="Arial" w:hAnsi="Arial" w:cs="Arial"/>
+          <w:sz w:val="24"/>
+          <w:szCs w:val="24"/>
+          <w:lang w:val="pt-BR"/>
+        </w:rPr>
+      </w:pPr>
+      <w:r>
+        <w:rPr>
+          <w:rFonts w:ascii="Arial" w:hAnsi="Arial" w:cs="Arial"/>
+          <w:sz w:val="24"/>
+          <w:szCs w:val="24"/>
+          <w:lang w:val="pt-BR"/>
+        </w:rPr>
+        <w:t>Só é considerado um pedido após o pagamento do cliente</w:t>
       </w:r>
     </w:p>
     <w:p>
@@ -3540,7 +3727,25 @@
           <w:sz w:val="24"/>
           <w:szCs w:val="24"/>
         </w:rPr>
-        <w:t xml:space="preserve">[Especifique a finalidade desta </w:t>
+        <w:t>[</w:t>
+      </w:r>
+      <w:proofErr w:type="spellStart"/>
+      <w:r>
+        <w:rPr>
+          <w:rFonts w:ascii="Arial" w:hAnsi="Arial" w:cs="Arial"/>
+          <w:sz w:val="24"/>
+          <w:szCs w:val="24"/>
+        </w:rPr>
+        <w:t>Esta</w:t>
+      </w:r>
+      <w:proofErr w:type="spellEnd"/>
+      <w:r>
+        <w:rPr>
+          <w:rFonts w:ascii="Arial" w:hAnsi="Arial" w:cs="Arial"/>
+          <w:sz w:val="24"/>
+          <w:szCs w:val="24"/>
+        </w:rPr>
+        <w:t xml:space="preserve"> subseção fornece as definições de todos os termos, acrônimos e abreviações necessárias à adequada interpretação da </w:t>
       </w:r>
       <w:r>
         <w:rPr>
@@ -3558,24 +3763,65 @@
           <w:sz w:val="24"/>
           <w:szCs w:val="24"/>
         </w:rPr>
-        <w:t>.</w:t>
-      </w:r>
-      <w:r>
-        <w:rPr>
-          <w:rFonts w:ascii="Arial" w:hAnsi="Arial" w:cs="Arial"/>
-          <w:sz w:val="24"/>
-          <w:szCs w:val="24"/>
-          <w:lang w:val="fr-FR"/>
-        </w:rPr>
-        <w:t xml:space="preserve"> </w:t>
-      </w:r>
-      <w:r>
-        <w:rPr>
-          <w:rFonts w:ascii="Arial" w:hAnsi="Arial" w:cs="Arial"/>
-          <w:sz w:val="24"/>
-          <w:szCs w:val="24"/>
-        </w:rPr>
-        <w:t xml:space="preserve">A </w:t>
+        <w:t>.  Essas informações podem ser fornecidas mediante referência ao Glossário do projeto.]</w:t>
+      </w:r>
+    </w:p>
+    <w:p>
+      <w:pPr>
+        <w:pStyle w:val="Ttulo2"/>
+        <w:rPr>
+          <w:rFonts w:cs="Arial"/>
+          <w:sz w:val="24"/>
+          <w:szCs w:val="24"/>
+          <w:lang w:val="fr-FR"/>
+        </w:rPr>
+      </w:pPr>
+      <w:bookmarkStart w:id="4" w:name="_Toc18208047"/>
+      <w:r>
+        <w:rPr>
+          <w:rFonts w:cs="Arial"/>
+          <w:sz w:val="24"/>
+          <w:szCs w:val="24"/>
+          <w:lang w:val="pt-BR"/>
+        </w:rPr>
+        <w:t>Referências</w:t>
+      </w:r>
+      <w:bookmarkEnd w:id="4"/>
+    </w:p>
+    <w:p>
+      <w:pPr>
+        <w:pStyle w:val="InfoBlue"/>
+        <w:rPr>
+          <w:rFonts w:ascii="Arial" w:hAnsi="Arial" w:cs="Arial"/>
+          <w:sz w:val="24"/>
+          <w:szCs w:val="24"/>
+        </w:rPr>
+      </w:pPr>
+      <w:r>
+        <w:rPr>
+          <w:rFonts w:ascii="Arial" w:hAnsi="Arial" w:cs="Arial"/>
+          <w:sz w:val="24"/>
+          <w:szCs w:val="24"/>
+        </w:rPr>
+        <w:t>[</w:t>
+      </w:r>
+      <w:proofErr w:type="spellStart"/>
+      <w:r>
+        <w:rPr>
+          <w:rFonts w:ascii="Arial" w:hAnsi="Arial" w:cs="Arial"/>
+          <w:sz w:val="24"/>
+          <w:szCs w:val="24"/>
+        </w:rPr>
+        <w:t>Esta</w:t>
+      </w:r>
+      <w:proofErr w:type="spellEnd"/>
+      <w:r>
+        <w:rPr>
+          <w:rFonts w:ascii="Arial" w:hAnsi="Arial" w:cs="Arial"/>
+          <w:sz w:val="24"/>
+          <w:szCs w:val="24"/>
+        </w:rPr>
+        <w:t xml:space="preserve"> subseção fornece uma lista completa de todos os documentos mencionados em qualquer outra parte da </w:t>
       </w:r>
       <w:r>
         <w:rPr>
@@ -3593,7 +3839,58 @@
           <w:sz w:val="24"/>
           <w:szCs w:val="24"/>
         </w:rPr>
-        <w:t xml:space="preserve"> descreve totalmente o comportamento externo do aplicativo ou do subsistema identificado. Ela também descreve requisitos não funcionais, restrições de design e outros fatores necessários para fornecer uma visão completa e abrangente dos requisitos do software.]</w:t>
+        <w:t>.</w:t>
+      </w:r>
+      <w:r>
+        <w:rPr>
+          <w:rFonts w:ascii="Arial" w:hAnsi="Arial" w:cs="Arial"/>
+          <w:sz w:val="24"/>
+          <w:szCs w:val="24"/>
+          <w:lang w:val="fr-FR"/>
+        </w:rPr>
+        <w:t xml:space="preserve">  </w:t>
+      </w:r>
+      <w:r>
+        <w:rPr>
+          <w:rFonts w:ascii="Arial" w:hAnsi="Arial" w:cs="Arial"/>
+          <w:sz w:val="24"/>
+          <w:szCs w:val="24"/>
+        </w:rPr>
+        <w:t>Identifique cada documento por título, número do relatório (se aplicável), data e organização de publicação.</w:t>
+      </w:r>
+      <w:r>
+        <w:rPr>
+          <w:rFonts w:ascii="Arial" w:hAnsi="Arial" w:cs="Arial"/>
+          <w:sz w:val="24"/>
+          <w:szCs w:val="24"/>
+          <w:lang w:val="fr-FR"/>
+        </w:rPr>
+        <w:t xml:space="preserve">  </w:t>
+      </w:r>
+      <w:r>
+        <w:rPr>
+          <w:rFonts w:ascii="Arial" w:hAnsi="Arial" w:cs="Arial"/>
+          <w:sz w:val="24"/>
+          <w:szCs w:val="24"/>
+        </w:rPr>
+        <w:t>Especifique as fontes a partir das quais as referências podem ser obtidas.</w:t>
+      </w:r>
+      <w:r>
+        <w:rPr>
+          <w:rFonts w:ascii="Arial" w:hAnsi="Arial" w:cs="Arial"/>
+          <w:sz w:val="24"/>
+          <w:szCs w:val="24"/>
+          <w:lang w:val="fr-FR"/>
+        </w:rPr>
+        <w:t xml:space="preserve"> </w:t>
+      </w:r>
+      <w:r>
+        <w:rPr>
+          <w:rFonts w:ascii="Arial" w:hAnsi="Arial" w:cs="Arial"/>
+          <w:sz w:val="24"/>
+          <w:szCs w:val="24"/>
+        </w:rPr>
+        <w:t>Essas informações podem ser fornecidas por um anexo ou outro documento.]</w:t>
       </w:r>
     </w:p>
     <w:p>
@@ -3622,14 +3919,6 @@
     </w:p>
     <w:p>
       <w:pPr>
-        <w:pStyle w:val="Corpodetexto"/>
-        <w:rPr>
-          <w:lang w:val="pt-BR"/>
-        </w:rPr>
-      </w:pPr>
-    </w:p>
-    <w:p>
-      <w:pPr>
         <w:pStyle w:val="Ttulo2"/>
         <w:rPr>
           <w:rFonts w:cs="Arial"/>
@@ -3638,7 +3927,7 @@
           <w:lang w:val="pt-BR"/>
         </w:rPr>
       </w:pPr>
-      <w:bookmarkStart w:id="2" w:name="_Toc18208045"/>
+      <w:bookmarkStart w:id="5" w:name="_Toc18208048"/>
       <w:r>
         <w:rPr>
           <w:rFonts w:cs="Arial"/>
@@ -3646,58 +3935,27 @@
           <w:szCs w:val="24"/>
           <w:lang w:val="pt-BR"/>
         </w:rPr>
-        <w:lastRenderedPageBreak/>
-        <w:t>Escop</w:t>
-      </w:r>
-      <w:bookmarkEnd w:id="2"/>
-      <w:r>
-        <w:rPr>
-          <w:rFonts w:cs="Arial"/>
-          <w:sz w:val="24"/>
-          <w:szCs w:val="24"/>
-          <w:lang w:val="pt-BR"/>
-        </w:rPr>
-        <w:t>o</w:t>
-      </w:r>
-    </w:p>
-    <w:p>
-      <w:pPr>
-        <w:rPr>
-          <w:rFonts w:ascii="Arial" w:hAnsi="Arial" w:cs="Arial"/>
-          <w:sz w:val="24"/>
-          <w:szCs w:val="24"/>
-          <w:lang w:val="pt-BR"/>
-        </w:rPr>
-      </w:pPr>
-    </w:p>
-    <w:p>
-      <w:pPr>
-        <w:pStyle w:val="Corpodetexto"/>
-        <w:ind w:left="0"/>
-        <w:rPr>
-          <w:rFonts w:ascii="Arial" w:hAnsi="Arial" w:cs="Arial"/>
-          <w:sz w:val="24"/>
-          <w:szCs w:val="24"/>
-          <w:lang w:val="pt-BR"/>
-        </w:rPr>
-      </w:pPr>
-      <w:r>
-        <w:rPr>
-          <w:rFonts w:ascii="Arial" w:hAnsi="Arial" w:cs="Arial"/>
-          <w:sz w:val="24"/>
-          <w:szCs w:val="24"/>
-          <w:lang w:val="pt-BR"/>
-        </w:rPr>
-        <w:t xml:space="preserve">A aplicação terá o papel fundamental de facilitar a organização do vendedor em seus pedidos e livros contidos no estoque. Nele conterá talas de cadastro de livros, visualização do estoque, maneiras intuitivas de pesquisar e selecionar os livros desejados, e em segunda funcionalidade, desempenhar de maneira organizada e seletiva os pedidos feitos pelos clientes, onde o vendedor deve localizar os pedidos e encaminhar o pacote (livro solicitado pelo cliente) para o endereço requisitado. Todos os requisitos apresentados terão grande impacto no </w:t>
-      </w:r>
-      <w:r>
-        <w:rPr>
-          <w:rFonts w:ascii="Arial" w:hAnsi="Arial" w:cs="Arial"/>
-          <w:sz w:val="24"/>
-          <w:szCs w:val="24"/>
-          <w:lang w:val="pt-BR"/>
-        </w:rPr>
-        <w:t>sistema, porque é nele que o sistema buscará abstrair e, trazer os aspectos do negócio para a aplicação.</w:t>
+        <w:t>Visão Geral</w:t>
+      </w:r>
+      <w:bookmarkEnd w:id="5"/>
+    </w:p>
+    <w:p>
+      <w:pPr>
+        <w:rPr>
+          <w:rFonts w:ascii="Arial" w:hAnsi="Arial" w:cs="Arial"/>
+          <w:sz w:val="24"/>
+          <w:szCs w:val="24"/>
+          <w:lang w:val="pt-BR"/>
+        </w:rPr>
+      </w:pPr>
+      <w:r>
+        <w:rPr>
+          <w:rFonts w:ascii="Arial" w:hAnsi="Arial" w:cs="Arial"/>
+          <w:sz w:val="24"/>
+          <w:szCs w:val="24"/>
+          <w:lang w:val="pt-BR"/>
+        </w:rPr>
+        <w:t>Em sequência este documento apresentará as histórias de usuários, tanto do administrador como de alguns clientes, posteriormente, destacará os requisitos funcionais e não funcionas que adentrarão qual deve ser a finalidade detalhada do sistema, como execução das atividades, design das telas e suas interatividades.</w:t>
       </w:r>
     </w:p>
     <w:p>
@@ -3715,7 +3973,25 @@
           <w:sz w:val="24"/>
           <w:szCs w:val="24"/>
         </w:rPr>
-        <w:t xml:space="preserve">[Uma breve descrição do aplicativo de software ao qual se aplica a </w:t>
+        <w:t>[</w:t>
+      </w:r>
+      <w:proofErr w:type="spellStart"/>
+      <w:r>
+        <w:rPr>
+          <w:rFonts w:ascii="Arial" w:hAnsi="Arial" w:cs="Arial"/>
+          <w:sz w:val="24"/>
+          <w:szCs w:val="24"/>
+        </w:rPr>
+        <w:t>Esta</w:t>
+      </w:r>
+      <w:proofErr w:type="spellEnd"/>
+      <w:r>
+        <w:rPr>
+          <w:rFonts w:ascii="Arial" w:hAnsi="Arial" w:cs="Arial"/>
+          <w:sz w:val="24"/>
+          <w:szCs w:val="24"/>
+        </w:rPr>
+        <w:t xml:space="preserve"> subseção descreve o que o restante da </w:t>
       </w:r>
       <w:r>
         <w:rPr>
@@ -3733,52 +4009,78 @@
           <w:sz w:val="24"/>
           <w:szCs w:val="24"/>
         </w:rPr>
-        <w:t>, do recurso ou de outro agrupamento de subsistemas, do(s) modelo(s) de Casos de Uso associado(s) a ela e de tudo o que for afetado ou influenciado por este documento.]</w:t>
-      </w:r>
-    </w:p>
-    <w:p>
-      <w:pPr>
-        <w:pStyle w:val="Corpodetexto"/>
-        <w:rPr>
-          <w:rFonts w:ascii="Arial" w:hAnsi="Arial" w:cs="Arial"/>
-          <w:sz w:val="24"/>
-          <w:szCs w:val="24"/>
-          <w:lang w:val="pt-BR"/>
-        </w:rPr>
-      </w:pPr>
-    </w:p>
-    <w:p>
-      <w:pPr>
-        <w:pStyle w:val="Ttulo2"/>
+        <w:t xml:space="preserve"> contém e explica como o documento está organizado.]</w:t>
+      </w:r>
+    </w:p>
+    <w:p>
+      <w:pPr>
+        <w:pStyle w:val="Ttulo1"/>
+        <w:ind w:left="360" w:hanging="360"/>
         <w:rPr>
           <w:rFonts w:cs="Arial"/>
-          <w:sz w:val="24"/>
-          <w:szCs w:val="24"/>
-          <w:lang w:val="pt-BR"/>
-        </w:rPr>
-      </w:pPr>
-      <w:bookmarkStart w:id="3" w:name="_Toc18208046"/>
+          <w:lang w:val="pt-BR"/>
+        </w:rPr>
+      </w:pPr>
+      <w:bookmarkStart w:id="6" w:name="_Toc18208049"/>
       <w:r>
         <w:rPr>
           <w:rFonts w:cs="Arial"/>
-          <w:sz w:val="24"/>
-          <w:szCs w:val="24"/>
-          <w:lang w:val="pt-BR"/>
-        </w:rPr>
-        <w:t>Definições, Acrônimos e Abreviações</w:t>
-      </w:r>
-      <w:bookmarkEnd w:id="3"/>
-    </w:p>
-    <w:p>
-      <w:pPr>
-        <w:rPr>
-          <w:rFonts w:ascii="Arial" w:hAnsi="Arial" w:cs="Arial"/>
-          <w:sz w:val="24"/>
-          <w:szCs w:val="24"/>
-          <w:lang w:val="pt-BR"/>
-        </w:rPr>
-      </w:pPr>
-      <w:r>
+          <w:lang w:val="pt-BR"/>
+        </w:rPr>
+        <w:t>Descrição Geral</w:t>
+      </w:r>
+      <w:bookmarkEnd w:id="6"/>
+    </w:p>
+    <w:p>
+      <w:pPr>
+        <w:rPr>
+          <w:rFonts w:ascii="Arial" w:hAnsi="Arial" w:cs="Arial"/>
+          <w:sz w:val="24"/>
+          <w:szCs w:val="24"/>
+          <w:lang w:val="pt-BR"/>
+        </w:rPr>
+      </w:pPr>
+      <w:r>
+        <w:rPr>
+          <w:rFonts w:ascii="Arial" w:hAnsi="Arial" w:cs="Arial"/>
+          <w:sz w:val="24"/>
+          <w:szCs w:val="24"/>
+          <w:lang w:val="pt-BR"/>
+        </w:rPr>
+        <w:t>O sistema em si, tem caráter fundamental beneficiar seus usuários, sendo assim se torna primordial compreender e ouvir quais são as histórias e perspectivas trazidas pelos próprios, com isso a seguir será apresentada a visão dos usuários sobre o sistema.</w:t>
+      </w:r>
+    </w:p>
+    <w:p>
+      <w:pPr>
+        <w:rPr>
+          <w:rFonts w:ascii="Arial" w:hAnsi="Arial" w:cs="Arial"/>
+          <w:sz w:val="24"/>
+          <w:szCs w:val="24"/>
+          <w:lang w:val="pt-BR"/>
+        </w:rPr>
+      </w:pPr>
+      <w:r>
+        <w:rPr>
+          <w:rFonts w:ascii="Arial" w:hAnsi="Arial" w:cs="Arial"/>
+          <w:sz w:val="24"/>
+          <w:szCs w:val="24"/>
+          <w:lang w:val="pt-BR"/>
+        </w:rPr>
+        <w:t xml:space="preserve">Os tópicos a seguir foram divididos por um código de identificação (HU00), na qual cada seção apresenta um ponto de vista sobre alguma funcionalidade, sendo assim, haverá mais de uma seção descrita pelo mesmo usuário. </w:t>
+      </w:r>
+    </w:p>
+    <w:p>
+      <w:pPr>
+        <w:rPr>
+          <w:rFonts w:ascii="Arial" w:hAnsi="Arial" w:cs="Arial"/>
+          <w:sz w:val="24"/>
+          <w:szCs w:val="24"/>
+          <w:lang w:val="pt-BR"/>
+        </w:rPr>
+      </w:pPr>
+    </w:p>
+    <w:p>
+      <w:pPr>
         <w:rPr>
           <w:rFonts w:ascii="Arial" w:hAnsi="Arial" w:cs="Arial"/>
           <w:b/>
@@ -3787,99 +4089,6 @@
           <w:szCs w:val="24"/>
           <w:lang w:val="pt-BR"/>
         </w:rPr>
-        <w:t xml:space="preserve">Administrador/Vendedor: </w:t>
-      </w:r>
-      <w:r>
-        <w:rPr>
-          <w:rFonts w:ascii="Arial" w:hAnsi="Arial" w:cs="Arial"/>
-          <w:sz w:val="24"/>
-          <w:szCs w:val="24"/>
-          <w:lang w:val="pt-BR"/>
-        </w:rPr>
-        <w:t xml:space="preserve">Responsável pela </w:t>
-      </w:r>
-      <w:r>
-        <w:rPr>
-          <w:rFonts w:ascii="Arial" w:hAnsi="Arial" w:cs="Arial"/>
-          <w:sz w:val="24"/>
-          <w:szCs w:val="24"/>
-          <w:lang w:val="pt-BR"/>
-        </w:rPr>
-        <w:t>gerência</w:t>
-      </w:r>
-      <w:r>
-        <w:rPr>
-          <w:rFonts w:ascii="Arial" w:hAnsi="Arial" w:cs="Arial"/>
-          <w:sz w:val="24"/>
-          <w:szCs w:val="24"/>
-          <w:lang w:val="pt-BR"/>
-        </w:rPr>
-        <w:t xml:space="preserve"> dos pedidos e do estoque, tem </w:t>
-      </w:r>
-      <w:r>
-        <w:rPr>
-          <w:rFonts w:ascii="Arial" w:hAnsi="Arial" w:cs="Arial"/>
-          <w:sz w:val="24"/>
-          <w:szCs w:val="24"/>
-          <w:lang w:val="pt-BR"/>
-        </w:rPr>
-        <w:t>caráter</w:t>
-      </w:r>
-      <w:r>
-        <w:rPr>
-          <w:rFonts w:ascii="Arial" w:hAnsi="Arial" w:cs="Arial"/>
-          <w:sz w:val="24"/>
-          <w:szCs w:val="24"/>
-          <w:lang w:val="pt-BR"/>
-        </w:rPr>
-        <w:t xml:space="preserve"> fundamental no sistema, pois as regras e requisitos </w:t>
-      </w:r>
-      <w:r>
-        <w:rPr>
-          <w:rFonts w:ascii="Arial" w:hAnsi="Arial" w:cs="Arial"/>
-          <w:sz w:val="24"/>
-          <w:szCs w:val="24"/>
-          <w:lang w:val="pt-BR"/>
-        </w:rPr>
-        <w:t>primordiais</w:t>
-      </w:r>
-      <w:r>
-        <w:rPr>
-          <w:rFonts w:ascii="Arial" w:hAnsi="Arial" w:cs="Arial"/>
-          <w:sz w:val="24"/>
-          <w:szCs w:val="24"/>
-          <w:lang w:val="pt-BR"/>
-        </w:rPr>
-        <w:t xml:space="preserve"> são trazidos por essa pessoa. Além do mais, é o requerente do sistema</w:t>
-      </w:r>
-      <w:r>
-        <w:rPr>
-          <w:rFonts w:ascii="Arial" w:hAnsi="Arial" w:cs="Arial"/>
-          <w:sz w:val="24"/>
-          <w:szCs w:val="24"/>
-          <w:lang w:val="pt-BR"/>
-        </w:rPr>
-        <w:t xml:space="preserve"> que sofrerá grande impacto com as funcionalidades trazidas pelo software.</w:t>
-      </w:r>
-    </w:p>
-    <w:p>
-      <w:pPr>
-        <w:rPr>
-          <w:rFonts w:ascii="Arial" w:hAnsi="Arial" w:cs="Arial"/>
-          <w:sz w:val="24"/>
-          <w:szCs w:val="24"/>
-          <w:lang w:val="pt-BR"/>
-        </w:rPr>
-      </w:pPr>
-    </w:p>
-    <w:p>
-      <w:pPr>
-        <w:rPr>
-          <w:rFonts w:ascii="Arial" w:hAnsi="Arial" w:cs="Arial"/>
-          <w:sz w:val="24"/>
-          <w:szCs w:val="24"/>
-          <w:lang w:val="pt-BR"/>
-        </w:rPr>
       </w:pPr>
       <w:r>
         <w:rPr>
@@ -3890,8 +4099,28 @@
           <w:szCs w:val="24"/>
           <w:lang w:val="pt-BR"/>
         </w:rPr>
-        <w:t>Cliente:</w:t>
-      </w:r>
+        <w:t>Seção descrita pelo vendedor:</w:t>
+      </w:r>
+    </w:p>
+    <w:p>
+      <w:pPr>
+        <w:rPr>
+          <w:rFonts w:ascii="Arial" w:hAnsi="Arial" w:cs="Arial"/>
+          <w:sz w:val="24"/>
+          <w:szCs w:val="24"/>
+          <w:lang w:val="pt-BR"/>
+        </w:rPr>
+      </w:pPr>
+    </w:p>
+    <w:p>
+      <w:pPr>
+        <w:rPr>
+          <w:rFonts w:ascii="Arial" w:hAnsi="Arial" w:cs="Arial"/>
+          <w:sz w:val="24"/>
+          <w:szCs w:val="24"/>
+          <w:lang w:val="pt-BR"/>
+        </w:rPr>
+      </w:pPr>
       <w:r>
         <w:rPr>
           <w:rFonts w:ascii="Arial" w:hAnsi="Arial" w:cs="Arial"/>
@@ -3901,16 +4130,16 @@
           <w:szCs w:val="24"/>
           <w:lang w:val="pt-BR"/>
         </w:rPr>
-        <w:t xml:space="preserve"> </w:t>
-      </w:r>
-      <w:r>
-        <w:rPr>
-          <w:rFonts w:ascii="Arial" w:hAnsi="Arial" w:cs="Arial"/>
-          <w:sz w:val="24"/>
-          <w:szCs w:val="24"/>
-          <w:lang w:val="pt-BR"/>
-        </w:rPr>
-        <w:t>Usuário com empregabilidade de realizar pedidos pelo sistema. Ele realizará um cadastro contendo informações úteis para a transação, como endereço e forma de pagamento, além disso o cliente visualizará os livros em estoque e escolherá aquele que lhe agradar para a compra.</w:t>
+        <w:t xml:space="preserve">HU000: </w:t>
+      </w:r>
+      <w:r>
+        <w:rPr>
+          <w:rFonts w:ascii="Arial" w:hAnsi="Arial" w:cs="Arial"/>
+          <w:sz w:val="24"/>
+          <w:szCs w:val="24"/>
+          <w:lang w:val="pt-BR"/>
+        </w:rPr>
+        <w:t>Como vendedor espero que o sistema tenha um estoque de livros.</w:t>
       </w:r>
     </w:p>
     <w:p>
@@ -3941,72 +4170,37 @@
           <w:szCs w:val="24"/>
           <w:lang w:val="pt-BR"/>
         </w:rPr>
-        <w:t xml:space="preserve">Pedido: </w:t>
-      </w:r>
-      <w:r>
-        <w:rPr>
-          <w:rFonts w:ascii="Arial" w:hAnsi="Arial" w:cs="Arial"/>
-          <w:sz w:val="24"/>
-          <w:szCs w:val="24"/>
-          <w:lang w:val="pt-BR"/>
-        </w:rPr>
-        <w:t>Transação necessário para a compra e venda. É a partir de um pedido realizado que o vendedor saberá qual cliente está requerendo determinado livro, e assim encaminhar o produto para o endereço localizado pelo cliente.</w:t>
-      </w:r>
-    </w:p>
-    <w:p>
-      <w:pPr>
-        <w:rPr>
-          <w:rFonts w:ascii="Arial" w:hAnsi="Arial" w:cs="Arial"/>
-          <w:sz w:val="24"/>
-          <w:szCs w:val="24"/>
-          <w:lang w:val="pt-BR"/>
-        </w:rPr>
-      </w:pPr>
-      <w:r>
-        <w:rPr>
-          <w:rFonts w:ascii="Arial" w:hAnsi="Arial" w:cs="Arial"/>
-          <w:sz w:val="24"/>
-          <w:szCs w:val="24"/>
-          <w:lang w:val="pt-BR"/>
-        </w:rPr>
-        <w:t>Só é considerado um pedido após o pagamento do cliente</w:t>
-      </w:r>
-    </w:p>
-    <w:p>
-      <w:pPr>
-        <w:pStyle w:val="InfoBlue"/>
-        <w:rPr>
-          <w:rFonts w:ascii="Arial" w:hAnsi="Arial" w:cs="Arial"/>
-          <w:sz w:val="24"/>
-          <w:szCs w:val="24"/>
-        </w:rPr>
-      </w:pPr>
-      <w:r>
-        <w:rPr>
-          <w:rFonts w:ascii="Arial" w:hAnsi="Arial" w:cs="Arial"/>
-          <w:sz w:val="24"/>
-          <w:szCs w:val="24"/>
-        </w:rPr>
-        <w:t>[</w:t>
-      </w:r>
-      <w:proofErr w:type="spellStart"/>
-      <w:r>
-        <w:rPr>
-          <w:rFonts w:ascii="Arial" w:hAnsi="Arial" w:cs="Arial"/>
-          <w:sz w:val="24"/>
-          <w:szCs w:val="24"/>
-        </w:rPr>
-        <w:t>Esta</w:t>
-      </w:r>
-      <w:proofErr w:type="spellEnd"/>
-      <w:r>
-        <w:rPr>
-          <w:rFonts w:ascii="Arial" w:hAnsi="Arial" w:cs="Arial"/>
-          <w:sz w:val="24"/>
-          <w:szCs w:val="24"/>
-        </w:rPr>
-        <w:t xml:space="preserve"> subseção fornece as definições de todos os termos, acrônimos e abreviações necessárias à adequada interpretação da </w:t>
-      </w:r>
+        <w:t xml:space="preserve">HU001: </w:t>
+      </w:r>
+      <w:r>
+        <w:rPr>
+          <w:rFonts w:ascii="Arial" w:hAnsi="Arial" w:cs="Arial"/>
+          <w:sz w:val="24"/>
+          <w:szCs w:val="24"/>
+          <w:lang w:val="pt-BR"/>
+        </w:rPr>
+        <w:t>Como vendedor gostaria de adicionar livros no estoque, contendo informações pertinentes, como nome do livro, autor, ano de publicação e sinopse.</w:t>
+      </w:r>
+    </w:p>
+    <w:p>
+      <w:pPr>
+        <w:rPr>
+          <w:rFonts w:ascii="Arial" w:hAnsi="Arial" w:cs="Arial"/>
+          <w:sz w:val="24"/>
+          <w:szCs w:val="24"/>
+          <w:lang w:val="pt-BR"/>
+        </w:rPr>
+      </w:pPr>
+    </w:p>
+    <w:p>
+      <w:pPr>
+        <w:rPr>
+          <w:rFonts w:ascii="Arial" w:hAnsi="Arial" w:cs="Arial"/>
+          <w:sz w:val="24"/>
+          <w:szCs w:val="24"/>
+          <w:lang w:val="pt-BR"/>
+        </w:rPr>
+      </w:pPr>
       <w:r>
         <w:rPr>
           <w:rFonts w:ascii="Arial" w:hAnsi="Arial" w:cs="Arial"/>
@@ -4014,75 +4208,39 @@
           <w:bCs/>
           <w:sz w:val="24"/>
           <w:szCs w:val="24"/>
-        </w:rPr>
-        <w:t>SRS</w:t>
-      </w:r>
-      <w:r>
-        <w:rPr>
-          <w:rFonts w:ascii="Arial" w:hAnsi="Arial" w:cs="Arial"/>
-          <w:sz w:val="24"/>
-          <w:szCs w:val="24"/>
-        </w:rPr>
-        <w:t>.  Essas informações podem ser fornecidas mediante referência ao Glossário do projeto.]</w:t>
-      </w:r>
-    </w:p>
-    <w:p>
-      <w:pPr>
-        <w:pStyle w:val="Ttulo2"/>
-        <w:rPr>
-          <w:rFonts w:cs="Arial"/>
-          <w:sz w:val="24"/>
-          <w:szCs w:val="24"/>
-          <w:lang w:val="fr-FR"/>
-        </w:rPr>
-      </w:pPr>
-      <w:bookmarkStart w:id="4" w:name="_Toc18208047"/>
-      <w:r>
-        <w:rPr>
-          <w:rFonts w:cs="Arial"/>
-          <w:sz w:val="24"/>
-          <w:szCs w:val="24"/>
-          <w:lang w:val="pt-BR"/>
-        </w:rPr>
-        <w:t>Referências</w:t>
-      </w:r>
-      <w:bookmarkEnd w:id="4"/>
-    </w:p>
-    <w:p>
-      <w:pPr>
-        <w:pStyle w:val="InfoBlue"/>
-        <w:rPr>
-          <w:rFonts w:ascii="Arial" w:hAnsi="Arial" w:cs="Arial"/>
-          <w:sz w:val="24"/>
-          <w:szCs w:val="24"/>
-        </w:rPr>
-      </w:pPr>
-      <w:r>
-        <w:rPr>
-          <w:rFonts w:ascii="Arial" w:hAnsi="Arial" w:cs="Arial"/>
-          <w:sz w:val="24"/>
-          <w:szCs w:val="24"/>
-        </w:rPr>
-        <w:t>[</w:t>
-      </w:r>
-      <w:proofErr w:type="spellStart"/>
-      <w:r>
-        <w:rPr>
-          <w:rFonts w:ascii="Arial" w:hAnsi="Arial" w:cs="Arial"/>
-          <w:sz w:val="24"/>
-          <w:szCs w:val="24"/>
-        </w:rPr>
-        <w:t>Esta</w:t>
-      </w:r>
-      <w:proofErr w:type="spellEnd"/>
-      <w:r>
-        <w:rPr>
-          <w:rFonts w:ascii="Arial" w:hAnsi="Arial" w:cs="Arial"/>
-          <w:sz w:val="24"/>
-          <w:szCs w:val="24"/>
-        </w:rPr>
-        <w:t xml:space="preserve"> subseção fornece uma lista completa de todos os documentos mencionados em qualquer outra parte da </w:t>
-      </w:r>
+          <w:lang w:val="pt-BR"/>
+        </w:rPr>
+        <w:t>HU002:</w:t>
+      </w:r>
+      <w:r>
+        <w:rPr>
+          <w:rFonts w:ascii="Arial" w:hAnsi="Arial" w:cs="Arial"/>
+          <w:sz w:val="24"/>
+          <w:szCs w:val="24"/>
+          <w:lang w:val="pt-BR"/>
+        </w:rPr>
+        <w:t>Como vendedor gostaria de retirar livros do estoque;</w:t>
+      </w:r>
+    </w:p>
+    <w:p>
+      <w:pPr>
+        <w:rPr>
+          <w:rFonts w:ascii="Arial" w:hAnsi="Arial" w:cs="Arial"/>
+          <w:sz w:val="24"/>
+          <w:szCs w:val="24"/>
+          <w:lang w:val="pt-BR"/>
+        </w:rPr>
+      </w:pPr>
+    </w:p>
+    <w:p>
+      <w:pPr>
+        <w:rPr>
+          <w:rFonts w:ascii="Arial" w:hAnsi="Arial" w:cs="Arial"/>
+          <w:sz w:val="24"/>
+          <w:szCs w:val="24"/>
+          <w:lang w:val="pt-BR"/>
+        </w:rPr>
+      </w:pPr>
       <w:r>
         <w:rPr>
           <w:rFonts w:ascii="Arial" w:hAnsi="Arial" w:cs="Arial"/>
@@ -4090,169 +4248,39 @@
           <w:bCs/>
           <w:sz w:val="24"/>
           <w:szCs w:val="24"/>
-        </w:rPr>
-        <w:t>SRS</w:t>
-      </w:r>
-      <w:r>
-        <w:rPr>
-          <w:rFonts w:ascii="Arial" w:hAnsi="Arial" w:cs="Arial"/>
-          <w:sz w:val="24"/>
-          <w:szCs w:val="24"/>
-        </w:rPr>
-        <w:t>.</w:t>
-      </w:r>
-      <w:r>
-        <w:rPr>
-          <w:rFonts w:ascii="Arial" w:hAnsi="Arial" w:cs="Arial"/>
-          <w:sz w:val="24"/>
-          <w:szCs w:val="24"/>
-          <w:lang w:val="fr-FR"/>
-        </w:rPr>
-        <w:t xml:space="preserve">  </w:t>
-      </w:r>
-      <w:r>
-        <w:rPr>
-          <w:rFonts w:ascii="Arial" w:hAnsi="Arial" w:cs="Arial"/>
-          <w:sz w:val="24"/>
-          <w:szCs w:val="24"/>
-        </w:rPr>
-        <w:t>Identifique cada documento por título, número do relatório (se aplicável), data e organização de publicação.</w:t>
-      </w:r>
-      <w:r>
-        <w:rPr>
-          <w:rFonts w:ascii="Arial" w:hAnsi="Arial" w:cs="Arial"/>
-          <w:sz w:val="24"/>
-          <w:szCs w:val="24"/>
-          <w:lang w:val="fr-FR"/>
-        </w:rPr>
-        <w:t xml:space="preserve">  </w:t>
-      </w:r>
-      <w:r>
-        <w:rPr>
-          <w:rFonts w:ascii="Arial" w:hAnsi="Arial" w:cs="Arial"/>
-          <w:sz w:val="24"/>
-          <w:szCs w:val="24"/>
-        </w:rPr>
-        <w:t>Especifique as fontes a partir das quais as referências podem ser obtidas.</w:t>
-      </w:r>
-      <w:r>
-        <w:rPr>
-          <w:rFonts w:ascii="Arial" w:hAnsi="Arial" w:cs="Arial"/>
-          <w:sz w:val="24"/>
-          <w:szCs w:val="24"/>
-          <w:lang w:val="fr-FR"/>
-        </w:rPr>
-        <w:t xml:space="preserve"> </w:t>
-      </w:r>
-      <w:r>
-        <w:rPr>
-          <w:rFonts w:ascii="Arial" w:hAnsi="Arial" w:cs="Arial"/>
-          <w:sz w:val="24"/>
-          <w:szCs w:val="24"/>
-        </w:rPr>
-        <w:t>Essas informações podem ser fornecidas por um anexo ou outro documento.]</w:t>
-      </w:r>
-    </w:p>
-    <w:p>
-      <w:pPr>
-        <w:pStyle w:val="Corpodetexto"/>
-        <w:rPr>
-          <w:lang w:val="pt-BR"/>
-        </w:rPr>
-      </w:pPr>
-    </w:p>
-    <w:p>
-      <w:pPr>
-        <w:pStyle w:val="Corpodetexto"/>
-        <w:rPr>
-          <w:lang w:val="pt-BR"/>
-        </w:rPr>
-      </w:pPr>
-    </w:p>
-    <w:p>
-      <w:pPr>
-        <w:pStyle w:val="Corpodetexto"/>
-        <w:rPr>
-          <w:lang w:val="pt-BR"/>
-        </w:rPr>
-      </w:pPr>
-    </w:p>
-    <w:p>
-      <w:pPr>
-        <w:pStyle w:val="Ttulo2"/>
-        <w:rPr>
-          <w:rFonts w:cs="Arial"/>
-          <w:sz w:val="24"/>
-          <w:szCs w:val="24"/>
-          <w:lang w:val="pt-BR"/>
-        </w:rPr>
-      </w:pPr>
-      <w:bookmarkStart w:id="5" w:name="_Toc18208048"/>
-      <w:r>
-        <w:rPr>
-          <w:rFonts w:cs="Arial"/>
-          <w:sz w:val="24"/>
-          <w:szCs w:val="24"/>
-          <w:lang w:val="pt-BR"/>
-        </w:rPr>
-        <w:t>Visão Geral</w:t>
-      </w:r>
-      <w:bookmarkEnd w:id="5"/>
-    </w:p>
-    <w:p>
-      <w:pPr>
-        <w:rPr>
-          <w:rFonts w:ascii="Arial" w:hAnsi="Arial" w:cs="Arial"/>
-          <w:sz w:val="24"/>
-          <w:szCs w:val="24"/>
-          <w:lang w:val="pt-BR"/>
-        </w:rPr>
-      </w:pPr>
-      <w:r>
-        <w:rPr>
-          <w:rFonts w:ascii="Arial" w:hAnsi="Arial" w:cs="Arial"/>
-          <w:sz w:val="24"/>
-          <w:szCs w:val="24"/>
-          <w:lang w:val="pt-BR"/>
-        </w:rPr>
-        <w:t>Em sequência este documento apresentará as histórias de usuários, tanto do administrador como de alguns clientes, posteriormente, destacará os requisitos funcionais e não funcionas que adentrarão qual deve ser a finalidade detalhada do sistema, como execução das atividades, design das telas e suas interatividades.</w:t>
-      </w:r>
-    </w:p>
-    <w:p>
-      <w:pPr>
-        <w:pStyle w:val="InfoBlue"/>
-        <w:rPr>
-          <w:rFonts w:ascii="Arial" w:hAnsi="Arial" w:cs="Arial"/>
-          <w:sz w:val="24"/>
-          <w:szCs w:val="24"/>
-        </w:rPr>
-      </w:pPr>
-      <w:r>
-        <w:rPr>
-          <w:rFonts w:ascii="Arial" w:hAnsi="Arial" w:cs="Arial"/>
-          <w:sz w:val="24"/>
-          <w:szCs w:val="24"/>
-        </w:rPr>
-        <w:t>[</w:t>
-      </w:r>
-      <w:proofErr w:type="spellStart"/>
-      <w:r>
-        <w:rPr>
-          <w:rFonts w:ascii="Arial" w:hAnsi="Arial" w:cs="Arial"/>
-          <w:sz w:val="24"/>
-          <w:szCs w:val="24"/>
-        </w:rPr>
-        <w:t>Esta</w:t>
-      </w:r>
-      <w:proofErr w:type="spellEnd"/>
-      <w:r>
-        <w:rPr>
-          <w:rFonts w:ascii="Arial" w:hAnsi="Arial" w:cs="Arial"/>
-          <w:sz w:val="24"/>
-          <w:szCs w:val="24"/>
-        </w:rPr>
-        <w:t xml:space="preserve"> subseção descreve o que o restante da </w:t>
-      </w:r>
+          <w:lang w:val="pt-BR"/>
+        </w:rPr>
+        <w:t>HU003:</w:t>
+      </w:r>
+      <w:r>
+        <w:rPr>
+          <w:rFonts w:ascii="Arial" w:hAnsi="Arial" w:cs="Arial"/>
+          <w:sz w:val="24"/>
+          <w:szCs w:val="24"/>
+          <w:lang w:val="pt-BR"/>
+        </w:rPr>
+        <w:t>Gostaria de efetuar uma pesquisa no estoque utilizando um código do livro ou pelo nome, ou por temática.</w:t>
+      </w:r>
+    </w:p>
+    <w:p>
+      <w:pPr>
+        <w:rPr>
+          <w:rFonts w:ascii="Arial" w:hAnsi="Arial" w:cs="Arial"/>
+          <w:sz w:val="24"/>
+          <w:szCs w:val="24"/>
+          <w:lang w:val="pt-BR"/>
+        </w:rPr>
+      </w:pPr>
+    </w:p>
+    <w:p>
+      <w:pPr>
+        <w:rPr>
+          <w:rFonts w:ascii="Arial" w:hAnsi="Arial" w:cs="Arial"/>
+          <w:sz w:val="24"/>
+          <w:szCs w:val="24"/>
+          <w:lang w:val="pt-BR"/>
+        </w:rPr>
+      </w:pPr>
       <w:r>
         <w:rPr>
           <w:rFonts w:ascii="Arial" w:hAnsi="Arial" w:cs="Arial"/>
@@ -4260,87 +4288,40 @@
           <w:bCs/>
           <w:sz w:val="24"/>
           <w:szCs w:val="24"/>
-        </w:rPr>
-        <w:t>SRS</w:t>
-      </w:r>
-      <w:r>
-        <w:rPr>
-          <w:rFonts w:ascii="Arial" w:hAnsi="Arial" w:cs="Arial"/>
-          <w:sz w:val="24"/>
-          <w:szCs w:val="24"/>
-        </w:rPr>
-        <w:t xml:space="preserve"> contém e explica como o documento está organizado.]</w:t>
-      </w:r>
-    </w:p>
-    <w:p>
-      <w:pPr>
-        <w:pStyle w:val="Ttulo1"/>
-        <w:ind w:left="360" w:hanging="360"/>
-        <w:rPr>
-          <w:rFonts w:cs="Arial"/>
-          <w:lang w:val="pt-BR"/>
-        </w:rPr>
-      </w:pPr>
-      <w:bookmarkStart w:id="6" w:name="_Toc18208049"/>
-      <w:r>
-        <w:rPr>
-          <w:rFonts w:cs="Arial"/>
-          <w:lang w:val="pt-BR"/>
-        </w:rPr>
-        <w:t>Descrição Geral</w:t>
-      </w:r>
-      <w:bookmarkEnd w:id="6"/>
-    </w:p>
-    <w:p>
-      <w:pPr>
-        <w:rPr>
-          <w:rFonts w:ascii="Arial" w:hAnsi="Arial" w:cs="Arial"/>
-          <w:sz w:val="24"/>
-          <w:szCs w:val="24"/>
-          <w:lang w:val="pt-BR"/>
-        </w:rPr>
-      </w:pPr>
-      <w:r>
-        <w:rPr>
-          <w:rFonts w:ascii="Arial" w:hAnsi="Arial" w:cs="Arial"/>
-          <w:sz w:val="24"/>
-          <w:szCs w:val="24"/>
-          <w:lang w:val="pt-BR"/>
-        </w:rPr>
-        <w:t>O sistema em si, tem caráter fundamental beneficiar seus usuários, sendo assim se torna primordial compreender e ouvir quais são as histórias e perspectivas trazidas pelos próprios, com isso a seguir será apresentada a visão dos usuários sobre o sistema.</w:t>
-      </w:r>
-    </w:p>
-    <w:p>
-      <w:pPr>
-        <w:rPr>
-          <w:rFonts w:ascii="Arial" w:hAnsi="Arial" w:cs="Arial"/>
-          <w:sz w:val="24"/>
-          <w:szCs w:val="24"/>
-          <w:lang w:val="pt-BR"/>
-        </w:rPr>
-      </w:pPr>
-      <w:r>
-        <w:rPr>
-          <w:rFonts w:ascii="Arial" w:hAnsi="Arial" w:cs="Arial"/>
-          <w:sz w:val="24"/>
-          <w:szCs w:val="24"/>
-          <w:lang w:val="pt-BR"/>
-        </w:rPr>
-        <w:t xml:space="preserve">Os tópicos a seguir foram divididos por um código de identificação (HU00), na qual cada seção apresenta um ponto de vista sobre alguma funcionalidade, sendo assim, haverá mais de uma seção descrita pelo mesmo usuário. </w:t>
-      </w:r>
-    </w:p>
-    <w:p>
-      <w:pPr>
-        <w:rPr>
-          <w:rFonts w:ascii="Arial" w:hAnsi="Arial" w:cs="Arial"/>
-          <w:sz w:val="24"/>
-          <w:szCs w:val="24"/>
-          <w:lang w:val="pt-BR"/>
-        </w:rPr>
-      </w:pPr>
-    </w:p>
-    <w:p>
-      <w:pPr>
+          <w:lang w:val="pt-BR"/>
+        </w:rPr>
+        <w:t>HU004:</w:t>
+      </w:r>
+      <w:r>
+        <w:rPr>
+          <w:rFonts w:ascii="Arial" w:hAnsi="Arial" w:cs="Arial"/>
+          <w:sz w:val="24"/>
+          <w:szCs w:val="24"/>
+          <w:lang w:val="pt-BR"/>
+        </w:rPr>
+        <w:t>Gostaria de adicionar uma imagem relacionado ao livro para expor de vitrine para os meus clientes que vierem a loja virtual.</w:t>
+      </w:r>
+    </w:p>
+    <w:p>
+      <w:pPr>
+        <w:rPr>
+          <w:rFonts w:ascii="Arial" w:hAnsi="Arial" w:cs="Arial"/>
+          <w:sz w:val="24"/>
+          <w:szCs w:val="24"/>
+          <w:lang w:val="pt-BR"/>
+        </w:rPr>
+      </w:pPr>
+    </w:p>
+    <w:p>
+      <w:pPr>
+        <w:rPr>
+          <w:rFonts w:ascii="Arial" w:hAnsi="Arial" w:cs="Arial"/>
+          <w:sz w:val="24"/>
+          <w:szCs w:val="24"/>
+          <w:lang w:val="pt-BR"/>
+        </w:rPr>
+      </w:pPr>
+      <w:r>
         <w:rPr>
           <w:rFonts w:ascii="Arial" w:hAnsi="Arial" w:cs="Arial"/>
           <w:b/>
@@ -4349,6 +4330,45 @@
           <w:szCs w:val="24"/>
           <w:lang w:val="pt-BR"/>
         </w:rPr>
+        <w:t>HU005:</w:t>
+      </w:r>
+      <w:r>
+        <w:rPr>
+          <w:rFonts w:ascii="Arial" w:hAnsi="Arial" w:cs="Arial"/>
+          <w:sz w:val="24"/>
+          <w:szCs w:val="24"/>
+          <w:lang w:val="pt-BR"/>
+        </w:rPr>
+        <w:t>Gostaria de verificar os pedidos feitos pelos clientes, contendo e destaque o livro e sua quantidade</w:t>
+      </w:r>
+      <w:r>
+        <w:rPr>
+          <w:rFonts w:ascii="Arial" w:hAnsi="Arial" w:cs="Arial"/>
+          <w:sz w:val="24"/>
+          <w:szCs w:val="24"/>
+          <w:lang w:val="pt-BR"/>
+        </w:rPr>
+        <w:t>, qual cliente, e valor total da transação.</w:t>
+      </w:r>
+    </w:p>
+    <w:p>
+      <w:pPr>
+        <w:rPr>
+          <w:rFonts w:ascii="Arial" w:hAnsi="Arial" w:cs="Arial"/>
+          <w:sz w:val="24"/>
+          <w:szCs w:val="24"/>
+          <w:lang w:val="pt-BR"/>
+        </w:rPr>
+      </w:pPr>
+    </w:p>
+    <w:p>
+      <w:pPr>
+        <w:rPr>
+          <w:rFonts w:ascii="Arial" w:hAnsi="Arial" w:cs="Arial"/>
+          <w:sz w:val="24"/>
+          <w:szCs w:val="24"/>
+          <w:lang w:val="pt-BR"/>
+        </w:rPr>
       </w:pPr>
       <w:r>
         <w:rPr>
@@ -4359,7 +4379,34 @@
           <w:szCs w:val="24"/>
           <w:lang w:val="pt-BR"/>
         </w:rPr>
-        <w:t>Seção descrita pelo vendedor:</w:t>
+        <w:t>HU006:</w:t>
+      </w:r>
+      <w:r>
+        <w:rPr>
+          <w:rFonts w:ascii="Arial" w:hAnsi="Arial" w:cs="Arial"/>
+          <w:sz w:val="24"/>
+          <w:szCs w:val="24"/>
+          <w:lang w:val="pt-BR"/>
+        </w:rPr>
+        <w:t>Gostaria de cancelar pedidos</w:t>
+      </w:r>
+      <w:r>
+        <w:rPr>
+          <w:rFonts w:ascii="Arial" w:hAnsi="Arial" w:cs="Arial"/>
+          <w:sz w:val="24"/>
+          <w:szCs w:val="24"/>
+          <w:lang w:val="pt-BR"/>
+        </w:rPr>
+        <w:t>,</w:t>
+      </w:r>
+      <w:r>
+        <w:rPr>
+          <w:rFonts w:ascii="Arial" w:hAnsi="Arial" w:cs="Arial"/>
+          <w:sz w:val="24"/>
+          <w:szCs w:val="24"/>
+          <w:lang w:val="pt-BR"/>
+        </w:rPr>
+        <w:t xml:space="preserve"> aqueles que me forem convenientes.</w:t>
       </w:r>
     </w:p>
     <w:p>
@@ -4390,27 +4437,8 @@
           <w:szCs w:val="24"/>
           <w:lang w:val="pt-BR"/>
         </w:rPr>
-        <w:t xml:space="preserve">HU000: </w:t>
-      </w:r>
-      <w:r>
-        <w:rPr>
-          <w:rFonts w:ascii="Arial" w:hAnsi="Arial" w:cs="Arial"/>
-          <w:sz w:val="24"/>
-          <w:szCs w:val="24"/>
-          <w:lang w:val="pt-BR"/>
-        </w:rPr>
-        <w:t>Como vendedor espero que o sistema tenha um estoque de livros.</w:t>
-      </w:r>
-    </w:p>
-    <w:p>
-      <w:pPr>
-        <w:rPr>
-          <w:rFonts w:ascii="Arial" w:hAnsi="Arial" w:cs="Arial"/>
-          <w:sz w:val="24"/>
-          <w:szCs w:val="24"/>
-          <w:lang w:val="pt-BR"/>
-        </w:rPr>
-      </w:pPr>
+        <w:t>HU00</w:t>
+      </w:r>
       <w:r>
         <w:rPr>
           <w:rFonts w:ascii="Arial" w:hAnsi="Arial" w:cs="Arial"/>
@@ -4420,16 +4448,16 @@
           <w:szCs w:val="24"/>
           <w:lang w:val="pt-BR"/>
         </w:rPr>
-        <w:t xml:space="preserve">HU001: </w:t>
-      </w:r>
-      <w:r>
-        <w:rPr>
-          <w:rFonts w:ascii="Arial" w:hAnsi="Arial" w:cs="Arial"/>
-          <w:sz w:val="24"/>
-          <w:szCs w:val="24"/>
-          <w:lang w:val="pt-BR"/>
-        </w:rPr>
-        <w:t>Como vendedor gostaria de adicionar livros no estoque, contendo informações pertinentes, como nome do livro, autor, ano de publicação e sinopse.</w:t>
+        <w:t>7:</w:t>
+      </w:r>
+      <w:r>
+        <w:rPr>
+          <w:rFonts w:ascii="Arial" w:hAnsi="Arial" w:cs="Arial"/>
+          <w:sz w:val="24"/>
+          <w:szCs w:val="24"/>
+          <w:lang w:val="pt-BR"/>
+        </w:rPr>
+        <w:t>Gostaria que o sistema tivesse um chat para eu poder interagir com o cliente do pedido.</w:t>
       </w:r>
     </w:p>
     <w:p>
@@ -4460,16 +4488,16 @@
           <w:szCs w:val="24"/>
           <w:lang w:val="pt-BR"/>
         </w:rPr>
-        <w:t>HU002:</w:t>
-      </w:r>
-      <w:r>
-        <w:rPr>
-          <w:rFonts w:ascii="Arial" w:hAnsi="Arial" w:cs="Arial"/>
-          <w:sz w:val="24"/>
-          <w:szCs w:val="24"/>
-          <w:lang w:val="pt-BR"/>
-        </w:rPr>
-        <w:t>Como vendedor gostaria de retirar livros do estoque;</w:t>
+        <w:t>HU008</w:t>
+      </w:r>
+      <w:r>
+        <w:rPr>
+          <w:rFonts w:ascii="Arial" w:hAnsi="Arial" w:cs="Arial"/>
+          <w:sz w:val="24"/>
+          <w:szCs w:val="24"/>
+          <w:lang w:val="pt-BR"/>
+        </w:rPr>
+        <w:t>:Gostaria que o sistema enviasse um e-mail para o cliente quando o pedido for encaminhado para a entrega.</w:t>
       </w:r>
     </w:p>
     <w:p>
@@ -4500,16 +4528,36 @@
           <w:szCs w:val="24"/>
           <w:lang w:val="pt-BR"/>
         </w:rPr>
-        <w:t>HU003:</w:t>
-      </w:r>
-      <w:r>
-        <w:rPr>
-          <w:rFonts w:ascii="Arial" w:hAnsi="Arial" w:cs="Arial"/>
-          <w:sz w:val="24"/>
-          <w:szCs w:val="24"/>
-          <w:lang w:val="pt-BR"/>
-        </w:rPr>
-        <w:t>Gostaria de efetuar uma pesquisa no estoque utilizando um código do livro ou pelo nome, ou por temática.</w:t>
+        <w:t>HU009:</w:t>
+      </w:r>
+      <w:r>
+        <w:rPr>
+          <w:rFonts w:ascii="Arial" w:hAnsi="Arial" w:cs="Arial"/>
+          <w:sz w:val="24"/>
+          <w:szCs w:val="24"/>
+          <w:lang w:val="pt-BR"/>
+        </w:rPr>
+        <w:t xml:space="preserve">Gostaria que todos os clientes que forem realizar um pedido, realizassem um cadastro antes contendo seu nome completo, </w:t>
+      </w:r>
+      <w:proofErr w:type="spellStart"/>
+      <w:r>
+        <w:rPr>
+          <w:rFonts w:ascii="Arial" w:hAnsi="Arial" w:cs="Arial"/>
+          <w:sz w:val="24"/>
+          <w:szCs w:val="24"/>
+          <w:lang w:val="pt-BR"/>
+        </w:rPr>
+        <w:t>cpf</w:t>
+      </w:r>
+      <w:proofErr w:type="spellEnd"/>
+      <w:r>
+        <w:rPr>
+          <w:rFonts w:ascii="Arial" w:hAnsi="Arial" w:cs="Arial"/>
+          <w:sz w:val="24"/>
+          <w:szCs w:val="24"/>
+          <w:lang w:val="pt-BR"/>
+        </w:rPr>
+        <w:t>, endereço e e-mail.</w:t>
       </w:r>
     </w:p>
     <w:p>
@@ -4540,37 +4588,8 @@
           <w:szCs w:val="24"/>
           <w:lang w:val="pt-BR"/>
         </w:rPr>
-        <w:t>HU004:</w:t>
-      </w:r>
-      <w:r>
-        <w:rPr>
-          <w:rFonts w:ascii="Arial" w:hAnsi="Arial" w:cs="Arial"/>
-          <w:sz w:val="24"/>
-          <w:szCs w:val="24"/>
-          <w:lang w:val="pt-BR"/>
-        </w:rPr>
-        <w:t>Gostaria de adicionar uma imagem relacionado ao livro para expor de vitrine para os meus clientes que vierem a loja virtual.</w:t>
-      </w:r>
-    </w:p>
-    <w:p>
-      <w:pPr>
-        <w:rPr>
-          <w:rFonts w:ascii="Arial" w:hAnsi="Arial" w:cs="Arial"/>
-          <w:sz w:val="24"/>
-          <w:szCs w:val="24"/>
-          <w:lang w:val="pt-BR"/>
-        </w:rPr>
-      </w:pPr>
-    </w:p>
-    <w:p>
-      <w:pPr>
-        <w:rPr>
-          <w:rFonts w:ascii="Arial" w:hAnsi="Arial" w:cs="Arial"/>
-          <w:sz w:val="24"/>
-          <w:szCs w:val="24"/>
-          <w:lang w:val="pt-BR"/>
-        </w:rPr>
-      </w:pPr>
+        <w:t>HU01</w:t>
+      </w:r>
       <w:r>
         <w:rPr>
           <w:rFonts w:ascii="Arial" w:hAnsi="Arial" w:cs="Arial"/>
@@ -4580,46 +4599,8 @@
           <w:szCs w:val="24"/>
           <w:lang w:val="pt-BR"/>
         </w:rPr>
-        <w:t>HU005:</w:t>
-      </w:r>
-      <w:r>
-        <w:rPr>
-          <w:rFonts w:ascii="Arial" w:hAnsi="Arial" w:cs="Arial"/>
-          <w:sz w:val="24"/>
-          <w:szCs w:val="24"/>
-          <w:lang w:val="pt-BR"/>
-        </w:rPr>
-        <w:t>Gostaria de verificar os pedidos feitos pelos clientes, contendo e destaque o livro e sua quantidade</w:t>
-      </w:r>
-      <w:r>
-        <w:rPr>
-          <w:rFonts w:ascii="Arial" w:hAnsi="Arial" w:cs="Arial"/>
-          <w:sz w:val="24"/>
-          <w:szCs w:val="24"/>
-          <w:lang w:val="pt-BR"/>
-        </w:rPr>
-        <w:t>, qual cliente, e valor total da transação.</w:t>
-      </w:r>
-    </w:p>
-    <w:p>
-      <w:pPr>
-        <w:rPr>
-          <w:rFonts w:ascii="Arial" w:hAnsi="Arial" w:cs="Arial"/>
-          <w:sz w:val="24"/>
-          <w:szCs w:val="24"/>
-          <w:lang w:val="pt-BR"/>
-        </w:rPr>
-      </w:pPr>
-    </w:p>
-    <w:p>
-      <w:pPr>
-        <w:rPr>
-          <w:rFonts w:ascii="Arial" w:hAnsi="Arial" w:cs="Arial"/>
-          <w:sz w:val="24"/>
-          <w:szCs w:val="24"/>
-          <w:lang w:val="pt-BR"/>
-        </w:rPr>
-      </w:pPr>
+        <w:t>0</w:t>
+      </w:r>
       <w:r>
         <w:rPr>
           <w:rFonts w:ascii="Arial" w:hAnsi="Arial" w:cs="Arial"/>
@@ -4629,34 +4610,16 @@
           <w:szCs w:val="24"/>
           <w:lang w:val="pt-BR"/>
         </w:rPr>
-        <w:t>HU006:</w:t>
-      </w:r>
-      <w:r>
-        <w:rPr>
-          <w:rFonts w:ascii="Arial" w:hAnsi="Arial" w:cs="Arial"/>
-          <w:sz w:val="24"/>
-          <w:szCs w:val="24"/>
-          <w:lang w:val="pt-BR"/>
-        </w:rPr>
-        <w:t>Gostaria de cancelar pedidos</w:t>
-      </w:r>
-      <w:r>
-        <w:rPr>
-          <w:rFonts w:ascii="Arial" w:hAnsi="Arial" w:cs="Arial"/>
-          <w:sz w:val="24"/>
-          <w:szCs w:val="24"/>
-          <w:lang w:val="pt-BR"/>
-        </w:rPr>
-        <w:t>,</w:t>
-      </w:r>
-      <w:r>
-        <w:rPr>
-          <w:rFonts w:ascii="Arial" w:hAnsi="Arial" w:cs="Arial"/>
-          <w:sz w:val="24"/>
-          <w:szCs w:val="24"/>
-          <w:lang w:val="pt-BR"/>
-        </w:rPr>
-        <w:t xml:space="preserve"> aqueles que me forem convenientes.</w:t>
+        <w:t>:</w:t>
+      </w:r>
+      <w:r>
+        <w:rPr>
+          <w:rFonts w:ascii="Arial" w:hAnsi="Arial" w:cs="Arial"/>
+          <w:sz w:val="24"/>
+          <w:szCs w:val="24"/>
+          <w:lang w:val="pt-BR"/>
+        </w:rPr>
+        <w:t>Gostaria que houvesse um cadastro de administrador permitindo que futuramente possa ter mais de um administrador.</w:t>
       </w:r>
     </w:p>
     <w:p>
@@ -4687,8 +4650,37 @@
           <w:szCs w:val="24"/>
           <w:lang w:val="pt-BR"/>
         </w:rPr>
-        <w:t>HU00</w:t>
-      </w:r>
+        <w:t xml:space="preserve">HU011: </w:t>
+      </w:r>
+      <w:r>
+        <w:rPr>
+          <w:rFonts w:ascii="Arial" w:hAnsi="Arial" w:cs="Arial"/>
+          <w:sz w:val="24"/>
+          <w:szCs w:val="24"/>
+          <w:lang w:val="pt-BR"/>
+        </w:rPr>
+        <w:t>Gostaria que o sistema dessa baixa no livro quando eu encaminhasse o livro para a entrega.</w:t>
+      </w:r>
+    </w:p>
+    <w:p>
+      <w:pPr>
+        <w:rPr>
+          <w:rFonts w:ascii="Arial" w:hAnsi="Arial" w:cs="Arial"/>
+          <w:sz w:val="24"/>
+          <w:szCs w:val="24"/>
+          <w:lang w:val="pt-BR"/>
+        </w:rPr>
+      </w:pPr>
+    </w:p>
+    <w:p>
+      <w:pPr>
+        <w:rPr>
+          <w:rFonts w:ascii="Arial" w:hAnsi="Arial" w:cs="Arial"/>
+          <w:sz w:val="24"/>
+          <w:szCs w:val="24"/>
+          <w:lang w:val="pt-BR"/>
+        </w:rPr>
+      </w:pPr>
       <w:r>
         <w:rPr>
           <w:rFonts w:ascii="Arial" w:hAnsi="Arial" w:cs="Arial"/>
@@ -4698,38 +4690,40 @@
           <w:szCs w:val="24"/>
           <w:lang w:val="pt-BR"/>
         </w:rPr>
-        <w:t>7:</w:t>
-      </w:r>
-      <w:r>
-        <w:rPr>
-          <w:rFonts w:ascii="Arial" w:hAnsi="Arial" w:cs="Arial"/>
-          <w:sz w:val="24"/>
-          <w:szCs w:val="24"/>
-          <w:lang w:val="pt-BR"/>
-        </w:rPr>
-        <w:t>Gostaria que o sistema tivesse um chat para eu poder interagir com o cliente do pedido.</w:t>
-      </w:r>
-    </w:p>
-    <w:p>
-      <w:pPr>
-        <w:rPr>
-          <w:rFonts w:ascii="Arial" w:hAnsi="Arial" w:cs="Arial"/>
-          <w:sz w:val="24"/>
-          <w:szCs w:val="24"/>
-          <w:lang w:val="pt-BR"/>
-        </w:rPr>
-      </w:pPr>
-    </w:p>
-    <w:p>
-      <w:pPr>
-        <w:rPr>
-          <w:rFonts w:ascii="Arial" w:hAnsi="Arial" w:cs="Arial"/>
-          <w:sz w:val="24"/>
-          <w:szCs w:val="24"/>
-          <w:lang w:val="pt-BR"/>
-        </w:rPr>
-      </w:pPr>
-      <w:r>
+        <w:t>HU012:</w:t>
+      </w:r>
+      <w:r>
+        <w:rPr>
+          <w:rFonts w:ascii="Arial" w:hAnsi="Arial" w:cs="Arial"/>
+          <w:sz w:val="24"/>
+          <w:szCs w:val="24"/>
+          <w:lang w:val="pt-BR"/>
+        </w:rPr>
+        <w:t xml:space="preserve">Gostaria que o sistema realizasse um relatório das vendas realizadas no dia, dos livros entregues e do lucro do mês. </w:t>
+      </w:r>
+    </w:p>
+    <w:p>
+      <w:pPr>
+        <w:rPr>
+          <w:rFonts w:ascii="Arial" w:hAnsi="Arial" w:cs="Arial"/>
+          <w:sz w:val="24"/>
+          <w:szCs w:val="24"/>
+          <w:lang w:val="pt-BR"/>
+        </w:rPr>
+      </w:pPr>
+    </w:p>
+    <w:p>
+      <w:pPr>
+        <w:rPr>
+          <w:rFonts w:ascii="Arial" w:hAnsi="Arial" w:cs="Arial"/>
+          <w:sz w:val="24"/>
+          <w:szCs w:val="24"/>
+          <w:lang w:val="pt-BR"/>
+        </w:rPr>
+      </w:pPr>
+    </w:p>
+    <w:p>
+      <w:pPr>
         <w:rPr>
           <w:rFonts w:ascii="Arial" w:hAnsi="Arial" w:cs="Arial"/>
           <w:b/>
@@ -4738,36 +4732,6 @@
           <w:szCs w:val="24"/>
           <w:lang w:val="pt-BR"/>
         </w:rPr>
-        <w:t>HU008</w:t>
-      </w:r>
-      <w:r>
-        <w:rPr>
-          <w:rFonts w:ascii="Arial" w:hAnsi="Arial" w:cs="Arial"/>
-          <w:sz w:val="24"/>
-          <w:szCs w:val="24"/>
-          <w:lang w:val="pt-BR"/>
-        </w:rPr>
-        <w:t>:Gostaria que o sistema enviasse um e-mail para o cliente quando o pedido for encaminhado para a entrega.</w:t>
-      </w:r>
-    </w:p>
-    <w:p>
-      <w:pPr>
-        <w:rPr>
-          <w:rFonts w:ascii="Arial" w:hAnsi="Arial" w:cs="Arial"/>
-          <w:sz w:val="24"/>
-          <w:szCs w:val="24"/>
-          <w:lang w:val="pt-BR"/>
-        </w:rPr>
-      </w:pPr>
-    </w:p>
-    <w:p>
-      <w:pPr>
-        <w:rPr>
-          <w:rFonts w:ascii="Arial" w:hAnsi="Arial" w:cs="Arial"/>
-          <w:sz w:val="24"/>
-          <w:szCs w:val="24"/>
-          <w:lang w:val="pt-BR"/>
-        </w:rPr>
       </w:pPr>
       <w:r>
         <w:rPr>
@@ -4778,59 +4742,11 @@
           <w:szCs w:val="24"/>
           <w:lang w:val="pt-BR"/>
         </w:rPr>
-        <w:lastRenderedPageBreak/>
-        <w:t>HU009:</w:t>
-      </w:r>
-      <w:r>
-        <w:rPr>
-          <w:rFonts w:ascii="Arial" w:hAnsi="Arial" w:cs="Arial"/>
-          <w:sz w:val="24"/>
-          <w:szCs w:val="24"/>
-          <w:lang w:val="pt-BR"/>
-        </w:rPr>
-        <w:t xml:space="preserve">Gostaria que todos os clientes que forem realizar um pedido, realizassem um cadastro antes contendo seu nome completo, </w:t>
-      </w:r>
-      <w:proofErr w:type="spellStart"/>
-      <w:r>
-        <w:rPr>
-          <w:rFonts w:ascii="Arial" w:hAnsi="Arial" w:cs="Arial"/>
-          <w:sz w:val="24"/>
-          <w:szCs w:val="24"/>
-          <w:lang w:val="pt-BR"/>
-        </w:rPr>
-        <w:t>cpf</w:t>
-      </w:r>
-      <w:proofErr w:type="spellEnd"/>
-      <w:r>
-        <w:rPr>
-          <w:rFonts w:ascii="Arial" w:hAnsi="Arial" w:cs="Arial"/>
-          <w:sz w:val="24"/>
-          <w:szCs w:val="24"/>
-          <w:lang w:val="pt-BR"/>
-        </w:rPr>
-        <w:t>, endereço e e-mail.</w:t>
-      </w:r>
-    </w:p>
-    <w:p>
-      <w:pPr>
-        <w:rPr>
-          <w:rFonts w:ascii="Arial" w:hAnsi="Arial" w:cs="Arial"/>
-          <w:sz w:val="24"/>
-          <w:szCs w:val="24"/>
-          <w:lang w:val="pt-BR"/>
-        </w:rPr>
-      </w:pPr>
-    </w:p>
-    <w:p>
-      <w:pPr>
-        <w:rPr>
-          <w:rFonts w:ascii="Arial" w:hAnsi="Arial" w:cs="Arial"/>
-          <w:sz w:val="24"/>
-          <w:szCs w:val="24"/>
-          <w:lang w:val="pt-BR"/>
-        </w:rPr>
-      </w:pPr>
-      <w:r>
+        <w:t>Seção descrita pelo cliente:</w:t>
+      </w:r>
+    </w:p>
+    <w:p>
+      <w:pPr>
         <w:rPr>
           <w:rFonts w:ascii="Arial" w:hAnsi="Arial" w:cs="Arial"/>
           <w:b/>
@@ -4839,8 +4755,17 @@
           <w:szCs w:val="24"/>
           <w:lang w:val="pt-BR"/>
         </w:rPr>
-        <w:t>HU01</w:t>
-      </w:r>
+      </w:pPr>
+    </w:p>
+    <w:p>
+      <w:pPr>
+        <w:rPr>
+          <w:rFonts w:ascii="Arial" w:hAnsi="Arial" w:cs="Arial"/>
+          <w:sz w:val="24"/>
+          <w:szCs w:val="24"/>
+          <w:lang w:val="pt-BR"/>
+        </w:rPr>
+      </w:pPr>
       <w:r>
         <w:rPr>
           <w:rFonts w:ascii="Arial" w:hAnsi="Arial" w:cs="Arial"/>
@@ -4850,7 +4775,7 @@
           <w:szCs w:val="24"/>
           <w:lang w:val="pt-BR"/>
         </w:rPr>
-        <w:t>0</w:t>
+        <w:t>H</w:t>
       </w:r>
       <w:r>
         <w:rPr>
@@ -4861,37 +4786,8 @@
           <w:szCs w:val="24"/>
           <w:lang w:val="pt-BR"/>
         </w:rPr>
-        <w:t>:</w:t>
-      </w:r>
-      <w:r>
-        <w:rPr>
-          <w:rFonts w:ascii="Arial" w:hAnsi="Arial" w:cs="Arial"/>
-          <w:sz w:val="24"/>
-          <w:szCs w:val="24"/>
-          <w:lang w:val="pt-BR"/>
-        </w:rPr>
-        <w:t>Gostaria que houvesse um cadastro de administrador permitindo que futuramente possa ter mais de um administrador.</w:t>
-      </w:r>
-    </w:p>
-    <w:p>
-      <w:pPr>
-        <w:rPr>
-          <w:rFonts w:ascii="Arial" w:hAnsi="Arial" w:cs="Arial"/>
-          <w:sz w:val="24"/>
-          <w:szCs w:val="24"/>
-          <w:lang w:val="pt-BR"/>
-        </w:rPr>
-      </w:pPr>
-    </w:p>
-    <w:p>
-      <w:pPr>
-        <w:rPr>
-          <w:rFonts w:ascii="Arial" w:hAnsi="Arial" w:cs="Arial"/>
-          <w:sz w:val="24"/>
-          <w:szCs w:val="24"/>
-          <w:lang w:val="pt-BR"/>
-        </w:rPr>
-      </w:pPr>
+        <w:t>C</w:t>
+      </w:r>
       <w:r>
         <w:rPr>
           <w:rFonts w:ascii="Arial" w:hAnsi="Arial" w:cs="Arial"/>
@@ -4901,37 +4797,8 @@
           <w:szCs w:val="24"/>
           <w:lang w:val="pt-BR"/>
         </w:rPr>
-        <w:t xml:space="preserve">HU011: </w:t>
-      </w:r>
-      <w:r>
-        <w:rPr>
-          <w:rFonts w:ascii="Arial" w:hAnsi="Arial" w:cs="Arial"/>
-          <w:sz w:val="24"/>
-          <w:szCs w:val="24"/>
-          <w:lang w:val="pt-BR"/>
-        </w:rPr>
-        <w:t>Gostaria que o sistema dessa baixa no livro quando eu encaminhasse o livro para a entrega.</w:t>
-      </w:r>
-    </w:p>
-    <w:p>
-      <w:pPr>
-        <w:rPr>
-          <w:rFonts w:ascii="Arial" w:hAnsi="Arial" w:cs="Arial"/>
-          <w:sz w:val="24"/>
-          <w:szCs w:val="24"/>
-          <w:lang w:val="pt-BR"/>
-        </w:rPr>
-      </w:pPr>
-    </w:p>
-    <w:p>
-      <w:pPr>
-        <w:rPr>
-          <w:rFonts w:ascii="Arial" w:hAnsi="Arial" w:cs="Arial"/>
-          <w:sz w:val="24"/>
-          <w:szCs w:val="24"/>
-          <w:lang w:val="pt-BR"/>
-        </w:rPr>
-      </w:pPr>
+        <w:t>0</w:t>
+      </w:r>
       <w:r>
         <w:rPr>
           <w:rFonts w:ascii="Arial" w:hAnsi="Arial" w:cs="Arial"/>
@@ -4941,40 +4808,9 @@
           <w:szCs w:val="24"/>
           <w:lang w:val="pt-BR"/>
         </w:rPr>
-        <w:t>HU012:</w:t>
-      </w:r>
-      <w:r>
-        <w:rPr>
-          <w:rFonts w:ascii="Arial" w:hAnsi="Arial" w:cs="Arial"/>
-          <w:sz w:val="24"/>
-          <w:szCs w:val="24"/>
-          <w:lang w:val="pt-BR"/>
-        </w:rPr>
-        <w:t xml:space="preserve">Gostaria que o sistema realizasse um relatório das vendas realizadas no dia, dos livros entregues e do lucro do mês. </w:t>
-      </w:r>
-    </w:p>
-    <w:p>
-      <w:pPr>
-        <w:rPr>
-          <w:rFonts w:ascii="Arial" w:hAnsi="Arial" w:cs="Arial"/>
-          <w:sz w:val="24"/>
-          <w:szCs w:val="24"/>
-          <w:lang w:val="pt-BR"/>
-        </w:rPr>
-      </w:pPr>
-    </w:p>
-    <w:p>
-      <w:pPr>
-        <w:rPr>
-          <w:rFonts w:ascii="Arial" w:hAnsi="Arial" w:cs="Arial"/>
-          <w:sz w:val="24"/>
-          <w:szCs w:val="24"/>
-          <w:lang w:val="pt-BR"/>
-        </w:rPr>
-      </w:pPr>
-    </w:p>
-    <w:p>
-      <w:pPr>
+        <w:t>0</w:t>
+      </w:r>
+      <w:r>
         <w:rPr>
           <w:rFonts w:ascii="Arial" w:hAnsi="Arial" w:cs="Arial"/>
           <w:b/>
@@ -4983,6 +4819,55 @@
           <w:szCs w:val="24"/>
           <w:lang w:val="pt-BR"/>
         </w:rPr>
+        <w:t>0:</w:t>
+      </w:r>
+      <w:r>
+        <w:rPr>
+          <w:rFonts w:ascii="Arial" w:hAnsi="Arial" w:cs="Arial"/>
+          <w:sz w:val="24"/>
+          <w:szCs w:val="24"/>
+          <w:lang w:val="pt-BR"/>
+        </w:rPr>
+        <w:t xml:space="preserve">Como um cliente frequente da loja espero que sistema possa </w:t>
+      </w:r>
+      <w:r>
+        <w:rPr>
+          <w:rFonts w:ascii="Arial" w:hAnsi="Arial" w:cs="Arial"/>
+          <w:sz w:val="24"/>
+          <w:szCs w:val="24"/>
+          <w:lang w:val="pt-BR"/>
+        </w:rPr>
+        <w:t>me auxiliar a escolher os meus livros de temáticas favoritas, com de fantasia.</w:t>
+      </w:r>
+    </w:p>
+    <w:p>
+      <w:pPr>
+        <w:rPr>
+          <w:rFonts w:ascii="Arial" w:hAnsi="Arial" w:cs="Arial"/>
+          <w:sz w:val="24"/>
+          <w:szCs w:val="24"/>
+          <w:lang w:val="pt-BR"/>
+        </w:rPr>
+      </w:pPr>
+    </w:p>
+    <w:p>
+      <w:pPr>
+        <w:rPr>
+          <w:rFonts w:ascii="Arial" w:hAnsi="Arial" w:cs="Arial"/>
+          <w:sz w:val="24"/>
+          <w:szCs w:val="24"/>
+          <w:lang w:val="pt-BR"/>
+        </w:rPr>
+      </w:pPr>
+    </w:p>
+    <w:p>
+      <w:pPr>
+        <w:rPr>
+          <w:rFonts w:ascii="Arial" w:hAnsi="Arial" w:cs="Arial"/>
+          <w:sz w:val="24"/>
+          <w:szCs w:val="24"/>
+          <w:lang w:val="pt-BR"/>
+        </w:rPr>
       </w:pPr>
       <w:r>
         <w:rPr>
@@ -4993,11 +4878,9 @@
           <w:szCs w:val="24"/>
           <w:lang w:val="pt-BR"/>
         </w:rPr>
-        <w:t>Seção descrita pelo cliente:</w:t>
-      </w:r>
-    </w:p>
-    <w:p>
-      <w:pPr>
+        <w:t>H</w:t>
+      </w:r>
+      <w:r>
         <w:rPr>
           <w:rFonts w:ascii="Arial" w:hAnsi="Arial" w:cs="Arial"/>
           <w:b/>
@@ -5006,17 +4889,8 @@
           <w:szCs w:val="24"/>
           <w:lang w:val="pt-BR"/>
         </w:rPr>
-      </w:pPr>
-    </w:p>
-    <w:p>
-      <w:pPr>
-        <w:rPr>
-          <w:rFonts w:ascii="Arial" w:hAnsi="Arial" w:cs="Arial"/>
-          <w:sz w:val="24"/>
-          <w:szCs w:val="24"/>
-          <w:lang w:val="pt-BR"/>
-        </w:rPr>
-      </w:pPr>
+        <w:t>C</w:t>
+      </w:r>
       <w:r>
         <w:rPr>
           <w:rFonts w:ascii="Arial" w:hAnsi="Arial" w:cs="Arial"/>
@@ -5026,7 +4900,7 @@
           <w:szCs w:val="24"/>
           <w:lang w:val="pt-BR"/>
         </w:rPr>
-        <w:t>H</w:t>
+        <w:t>0</w:t>
       </w:r>
       <w:r>
         <w:rPr>
@@ -5037,7 +4911,7 @@
           <w:szCs w:val="24"/>
           <w:lang w:val="pt-BR"/>
         </w:rPr>
-        <w:t>C</w:t>
+        <w:t>0</w:t>
       </w:r>
       <w:r>
         <w:rPr>
@@ -5048,8 +4922,37 @@
           <w:szCs w:val="24"/>
           <w:lang w:val="pt-BR"/>
         </w:rPr>
-        <w:t>0</w:t>
-      </w:r>
+        <w:t>1:</w:t>
+      </w:r>
+      <w:r>
+        <w:rPr>
+          <w:rFonts w:ascii="Arial" w:hAnsi="Arial" w:cs="Arial"/>
+          <w:sz w:val="24"/>
+          <w:szCs w:val="24"/>
+          <w:lang w:val="pt-BR"/>
+        </w:rPr>
+        <w:t>Como um cliente frequente da loja espero que sistema me permita saber a capa do livro e contracapa, sinopse da história, quem é o autor, ano de publicação, edição e preço.</w:t>
+      </w:r>
+    </w:p>
+    <w:p>
+      <w:pPr>
+        <w:rPr>
+          <w:rFonts w:ascii="Arial" w:hAnsi="Arial" w:cs="Arial"/>
+          <w:sz w:val="24"/>
+          <w:szCs w:val="24"/>
+          <w:lang w:val="pt-BR"/>
+        </w:rPr>
+      </w:pPr>
+    </w:p>
+    <w:p>
+      <w:pPr>
+        <w:rPr>
+          <w:rFonts w:ascii="Arial" w:hAnsi="Arial" w:cs="Arial"/>
+          <w:sz w:val="24"/>
+          <w:szCs w:val="24"/>
+          <w:lang w:val="pt-BR"/>
+        </w:rPr>
+      </w:pPr>
       <w:r>
         <w:rPr>
           <w:rFonts w:ascii="Arial" w:hAnsi="Arial" w:cs="Arial"/>
@@ -5059,7 +4962,7 @@
           <w:szCs w:val="24"/>
           <w:lang w:val="pt-BR"/>
         </w:rPr>
-        <w:t>0</w:t>
+        <w:t>H</w:t>
       </w:r>
       <w:r>
         <w:rPr>
@@ -5070,36 +4973,8 @@
           <w:szCs w:val="24"/>
           <w:lang w:val="pt-BR"/>
         </w:rPr>
-        <w:t>0:</w:t>
-      </w:r>
-      <w:r>
-        <w:rPr>
-          <w:rFonts w:ascii="Arial" w:hAnsi="Arial" w:cs="Arial"/>
-          <w:sz w:val="24"/>
-          <w:szCs w:val="24"/>
-          <w:lang w:val="pt-BR"/>
-        </w:rPr>
-        <w:t xml:space="preserve">Como um cliente frequente da loja espero que sistema possa </w:t>
-      </w:r>
-      <w:r>
-        <w:rPr>
-          <w:rFonts w:ascii="Arial" w:hAnsi="Arial" w:cs="Arial"/>
-          <w:sz w:val="24"/>
-          <w:szCs w:val="24"/>
-          <w:lang w:val="pt-BR"/>
-        </w:rPr>
-        <w:t>me auxiliar a escolher os meus livros de temáticas favoritas, com de fantasia.</w:t>
-      </w:r>
-    </w:p>
-    <w:p>
-      <w:pPr>
-        <w:rPr>
-          <w:rFonts w:ascii="Arial" w:hAnsi="Arial" w:cs="Arial"/>
-          <w:sz w:val="24"/>
-          <w:szCs w:val="24"/>
-          <w:lang w:val="pt-BR"/>
-        </w:rPr>
-      </w:pPr>
+        <w:t>C</w:t>
+      </w:r>
       <w:r>
         <w:rPr>
           <w:rFonts w:ascii="Arial" w:hAnsi="Arial" w:cs="Arial"/>
@@ -5109,7 +4984,7 @@
           <w:szCs w:val="24"/>
           <w:lang w:val="pt-BR"/>
         </w:rPr>
-        <w:t>H</w:t>
+        <w:t>0</w:t>
       </w:r>
       <w:r>
         <w:rPr>
@@ -5120,7 +4995,7 @@
           <w:szCs w:val="24"/>
           <w:lang w:val="pt-BR"/>
         </w:rPr>
-        <w:t>C</w:t>
+        <w:t>0</w:t>
       </w:r>
       <w:r>
         <w:rPr>
@@ -5131,8 +5006,55 @@
           <w:szCs w:val="24"/>
           <w:lang w:val="pt-BR"/>
         </w:rPr>
-        <w:t>0</w:t>
-      </w:r>
+        <w:t>2:</w:t>
+      </w:r>
+      <w:r>
+        <w:rPr>
+          <w:rFonts w:ascii="Arial" w:hAnsi="Arial" w:cs="Arial"/>
+          <w:sz w:val="24"/>
+          <w:szCs w:val="24"/>
+          <w:lang w:val="pt-BR"/>
+        </w:rPr>
+        <w:t xml:space="preserve">Como possível futuro cliente da loja gostaria que o sistema possibilitasse uma comunicação como vendedor, para que possíveis </w:t>
+      </w:r>
+      <w:r>
+        <w:rPr>
+          <w:rFonts w:ascii="Arial" w:hAnsi="Arial" w:cs="Arial"/>
+          <w:sz w:val="24"/>
+          <w:szCs w:val="24"/>
+          <w:lang w:val="pt-BR"/>
+        </w:rPr>
+        <w:t>dúvidas</w:t>
+      </w:r>
+      <w:r>
+        <w:rPr>
+          <w:rFonts w:ascii="Arial" w:hAnsi="Arial" w:cs="Arial"/>
+          <w:sz w:val="24"/>
+          <w:szCs w:val="24"/>
+          <w:lang w:val="pt-BR"/>
+        </w:rPr>
+        <w:t xml:space="preserve"> possam ser esclarecidas.</w:t>
+      </w:r>
+    </w:p>
+    <w:p>
+      <w:pPr>
+        <w:rPr>
+          <w:rFonts w:ascii="Arial" w:hAnsi="Arial" w:cs="Arial"/>
+          <w:sz w:val="24"/>
+          <w:szCs w:val="24"/>
+          <w:lang w:val="pt-BR"/>
+        </w:rPr>
+      </w:pPr>
+    </w:p>
+    <w:p>
+      <w:pPr>
+        <w:rPr>
+          <w:rFonts w:ascii="Arial" w:hAnsi="Arial" w:cs="Arial"/>
+          <w:sz w:val="24"/>
+          <w:szCs w:val="24"/>
+          <w:lang w:val="pt-BR"/>
+        </w:rPr>
+      </w:pPr>
       <w:r>
         <w:rPr>
           <w:rFonts w:ascii="Arial" w:hAnsi="Arial" w:cs="Arial"/>
@@ -5142,7 +5064,7 @@
           <w:szCs w:val="24"/>
           <w:lang w:val="pt-BR"/>
         </w:rPr>
-        <w:t>0</w:t>
+        <w:t>H</w:t>
       </w:r>
       <w:r>
         <w:rPr>
@@ -5153,37 +5075,8 @@
           <w:szCs w:val="24"/>
           <w:lang w:val="pt-BR"/>
         </w:rPr>
-        <w:t>1:</w:t>
-      </w:r>
-      <w:r>
-        <w:rPr>
-          <w:rFonts w:ascii="Arial" w:hAnsi="Arial" w:cs="Arial"/>
-          <w:sz w:val="24"/>
-          <w:szCs w:val="24"/>
-          <w:lang w:val="pt-BR"/>
-        </w:rPr>
-        <w:t>Como um cliente frequente da loja espero que sistema me permita saber a capa do livro e contracapa, sinopse da história, quem é o autor, ano de publicação, edição e preço.</w:t>
-      </w:r>
-    </w:p>
-    <w:p>
-      <w:pPr>
-        <w:rPr>
-          <w:rFonts w:ascii="Arial" w:hAnsi="Arial" w:cs="Arial"/>
-          <w:sz w:val="24"/>
-          <w:szCs w:val="24"/>
-          <w:lang w:val="pt-BR"/>
-        </w:rPr>
-      </w:pPr>
-    </w:p>
-    <w:p>
-      <w:pPr>
-        <w:rPr>
-          <w:rFonts w:ascii="Arial" w:hAnsi="Arial" w:cs="Arial"/>
-          <w:sz w:val="24"/>
-          <w:szCs w:val="24"/>
-          <w:lang w:val="pt-BR"/>
-        </w:rPr>
-      </w:pPr>
+        <w:t>C</w:t>
+      </w:r>
       <w:r>
         <w:rPr>
           <w:rFonts w:ascii="Arial" w:hAnsi="Arial" w:cs="Arial"/>
@@ -5193,7 +5086,7 @@
           <w:szCs w:val="24"/>
           <w:lang w:val="pt-BR"/>
         </w:rPr>
-        <w:t>H</w:t>
+        <w:t>0</w:t>
       </w:r>
       <w:r>
         <w:rPr>
@@ -5204,7 +5097,7 @@
           <w:szCs w:val="24"/>
           <w:lang w:val="pt-BR"/>
         </w:rPr>
-        <w:t>C</w:t>
+        <w:t>03</w:t>
       </w:r>
       <w:r>
         <w:rPr>
@@ -5215,9 +5108,47 @@
           <w:szCs w:val="24"/>
           <w:lang w:val="pt-BR"/>
         </w:rPr>
-        <w:t>0</w:t>
-      </w:r>
-      <w:r>
+        <w:t>:</w:t>
+      </w:r>
+      <w:r>
+        <w:rPr>
+          <w:rFonts w:ascii="Arial" w:hAnsi="Arial" w:cs="Arial"/>
+          <w:sz w:val="24"/>
+          <w:szCs w:val="24"/>
+          <w:lang w:val="pt-BR"/>
+        </w:rPr>
+        <w:t xml:space="preserve">Como possível futuro cliente da loja espero que não </w:t>
+      </w:r>
+      <w:r>
+        <w:rPr>
+          <w:rFonts w:ascii="Arial" w:hAnsi="Arial" w:cs="Arial"/>
+          <w:sz w:val="24"/>
+          <w:szCs w:val="24"/>
+          <w:lang w:val="pt-BR"/>
+        </w:rPr>
+        <w:t>haja</w:t>
+      </w:r>
+      <w:r>
+        <w:rPr>
+          <w:rFonts w:ascii="Arial" w:hAnsi="Arial" w:cs="Arial"/>
+          <w:sz w:val="24"/>
+          <w:szCs w:val="24"/>
+          <w:lang w:val="pt-BR"/>
+        </w:rPr>
+        <w:t xml:space="preserve"> cadastros tediosos que é preciso identificar diversas informações, como sexo,</w:t>
+      </w:r>
+      <w:r>
+        <w:rPr>
+          <w:rFonts w:ascii="Arial" w:hAnsi="Arial" w:cs="Arial"/>
+          <w:sz w:val="24"/>
+          <w:szCs w:val="24"/>
+          <w:lang w:val="pt-BR"/>
+        </w:rPr>
+        <w:t xml:space="preserve"> data de nascimento. Acredito que apenas o nome e-mail e endereço já seja suficiente. E que o cadastro seja rápido e intuitivo, não quero precisar ficar adivinhando o que preciso escrever em cada campo.</w:t>
+      </w:r>
+    </w:p>
+    <w:p>
+      <w:pPr>
         <w:rPr>
           <w:rFonts w:ascii="Arial" w:hAnsi="Arial" w:cs="Arial"/>
           <w:b/>
@@ -5226,7 +5157,34 @@
           <w:szCs w:val="24"/>
           <w:lang w:val="pt-BR"/>
         </w:rPr>
-        <w:t>0</w:t>
+      </w:pPr>
+    </w:p>
+    <w:p>
+      <w:pPr>
+        <w:rPr>
+          <w:rFonts w:ascii="Arial" w:hAnsi="Arial" w:cs="Arial"/>
+          <w:sz w:val="24"/>
+          <w:szCs w:val="24"/>
+          <w:lang w:val="pt-BR"/>
+        </w:rPr>
+      </w:pPr>
+    </w:p>
+    <w:p>
+      <w:pPr>
+        <w:pStyle w:val="InfoBlue"/>
+        <w:rPr>
+          <w:rFonts w:ascii="Arial" w:hAnsi="Arial" w:cs="Arial"/>
+          <w:sz w:val="24"/>
+          <w:szCs w:val="24"/>
+        </w:rPr>
+      </w:pPr>
+      <w:r>
+        <w:rPr>
+          <w:rFonts w:ascii="Arial" w:hAnsi="Arial" w:cs="Arial"/>
+          <w:sz w:val="24"/>
+          <w:szCs w:val="24"/>
+        </w:rPr>
+        <w:t xml:space="preserve">[Esta seção da </w:t>
       </w:r>
       <w:r>
         <w:rPr>
@@ -5235,195 +5193,6 @@
           <w:bCs/>
           <w:sz w:val="24"/>
           <w:szCs w:val="24"/>
-          <w:lang w:val="pt-BR"/>
-        </w:rPr>
-        <w:t>2:</w:t>
-      </w:r>
-      <w:r>
-        <w:rPr>
-          <w:rFonts w:ascii="Arial" w:hAnsi="Arial" w:cs="Arial"/>
-          <w:sz w:val="24"/>
-          <w:szCs w:val="24"/>
-          <w:lang w:val="pt-BR"/>
-        </w:rPr>
-        <w:t xml:space="preserve">Como possível futuro cliente da loja gostaria que o sistema possibilitasse uma comunicação como vendedor, para que possíveis </w:t>
-      </w:r>
-      <w:r>
-        <w:rPr>
-          <w:rFonts w:ascii="Arial" w:hAnsi="Arial" w:cs="Arial"/>
-          <w:sz w:val="24"/>
-          <w:szCs w:val="24"/>
-          <w:lang w:val="pt-BR"/>
-        </w:rPr>
-        <w:t>dúvidas</w:t>
-      </w:r>
-      <w:r>
-        <w:rPr>
-          <w:rFonts w:ascii="Arial" w:hAnsi="Arial" w:cs="Arial"/>
-          <w:sz w:val="24"/>
-          <w:szCs w:val="24"/>
-          <w:lang w:val="pt-BR"/>
-        </w:rPr>
-        <w:t xml:space="preserve"> possam ser esclarecidas.</w:t>
-      </w:r>
-    </w:p>
-    <w:p>
-      <w:pPr>
-        <w:rPr>
-          <w:rFonts w:ascii="Arial" w:hAnsi="Arial" w:cs="Arial"/>
-          <w:sz w:val="24"/>
-          <w:szCs w:val="24"/>
-          <w:lang w:val="pt-BR"/>
-        </w:rPr>
-      </w:pPr>
-    </w:p>
-    <w:p>
-      <w:pPr>
-        <w:rPr>
-          <w:rFonts w:ascii="Arial" w:hAnsi="Arial" w:cs="Arial"/>
-          <w:sz w:val="24"/>
-          <w:szCs w:val="24"/>
-          <w:lang w:val="pt-BR"/>
-        </w:rPr>
-      </w:pPr>
-      <w:r>
-        <w:rPr>
-          <w:rFonts w:ascii="Arial" w:hAnsi="Arial" w:cs="Arial"/>
-          <w:b/>
-          <w:bCs/>
-          <w:sz w:val="24"/>
-          <w:szCs w:val="24"/>
-          <w:lang w:val="pt-BR"/>
-        </w:rPr>
-        <w:t>H</w:t>
-      </w:r>
-      <w:r>
-        <w:rPr>
-          <w:rFonts w:ascii="Arial" w:hAnsi="Arial" w:cs="Arial"/>
-          <w:b/>
-          <w:bCs/>
-          <w:sz w:val="24"/>
-          <w:szCs w:val="24"/>
-          <w:lang w:val="pt-BR"/>
-        </w:rPr>
-        <w:t>C</w:t>
-      </w:r>
-      <w:r>
-        <w:rPr>
-          <w:rFonts w:ascii="Arial" w:hAnsi="Arial" w:cs="Arial"/>
-          <w:b/>
-          <w:bCs/>
-          <w:sz w:val="24"/>
-          <w:szCs w:val="24"/>
-          <w:lang w:val="pt-BR"/>
-        </w:rPr>
-        <w:t>0</w:t>
-      </w:r>
-      <w:r>
-        <w:rPr>
-          <w:rFonts w:ascii="Arial" w:hAnsi="Arial" w:cs="Arial"/>
-          <w:b/>
-          <w:bCs/>
-          <w:sz w:val="24"/>
-          <w:szCs w:val="24"/>
-          <w:lang w:val="pt-BR"/>
-        </w:rPr>
-        <w:t>03</w:t>
-      </w:r>
-      <w:r>
-        <w:rPr>
-          <w:rFonts w:ascii="Arial" w:hAnsi="Arial" w:cs="Arial"/>
-          <w:b/>
-          <w:bCs/>
-          <w:sz w:val="24"/>
-          <w:szCs w:val="24"/>
-          <w:lang w:val="pt-BR"/>
-        </w:rPr>
-        <w:t>:</w:t>
-      </w:r>
-      <w:r>
-        <w:rPr>
-          <w:rFonts w:ascii="Arial" w:hAnsi="Arial" w:cs="Arial"/>
-          <w:sz w:val="24"/>
-          <w:szCs w:val="24"/>
-          <w:lang w:val="pt-BR"/>
-        </w:rPr>
-        <w:t xml:space="preserve">Como possível futuro cliente da loja espero que não </w:t>
-      </w:r>
-      <w:r>
-        <w:rPr>
-          <w:rFonts w:ascii="Arial" w:hAnsi="Arial" w:cs="Arial"/>
-          <w:sz w:val="24"/>
-          <w:szCs w:val="24"/>
-          <w:lang w:val="pt-BR"/>
-        </w:rPr>
-        <w:t>haja</w:t>
-      </w:r>
-      <w:r>
-        <w:rPr>
-          <w:rFonts w:ascii="Arial" w:hAnsi="Arial" w:cs="Arial"/>
-          <w:sz w:val="24"/>
-          <w:szCs w:val="24"/>
-          <w:lang w:val="pt-BR"/>
-        </w:rPr>
-        <w:t xml:space="preserve"> cadastros tediosos que é preciso identificar diversas informações, como sexo,</w:t>
-      </w:r>
-      <w:r>
-        <w:rPr>
-          <w:rFonts w:ascii="Arial" w:hAnsi="Arial" w:cs="Arial"/>
-          <w:sz w:val="24"/>
-          <w:szCs w:val="24"/>
-          <w:lang w:val="pt-BR"/>
-        </w:rPr>
-        <w:t xml:space="preserve"> data de nascimento. Acredito que apenas o nome e-mail e endereço já seja suficiente. E que o cadastro seja rápido e intuitivo, não quero precisar ficar adivinhando o que preciso escrever em cada campo.</w:t>
-      </w:r>
-    </w:p>
-    <w:p>
-      <w:pPr>
-        <w:rPr>
-          <w:rFonts w:ascii="Arial" w:hAnsi="Arial" w:cs="Arial"/>
-          <w:b/>
-          <w:bCs/>
-          <w:sz w:val="24"/>
-          <w:szCs w:val="24"/>
-          <w:lang w:val="pt-BR"/>
-        </w:rPr>
-      </w:pPr>
-    </w:p>
-    <w:p>
-      <w:pPr>
-        <w:rPr>
-          <w:rFonts w:ascii="Arial" w:hAnsi="Arial" w:cs="Arial"/>
-          <w:sz w:val="24"/>
-          <w:szCs w:val="24"/>
-          <w:lang w:val="pt-BR"/>
-        </w:rPr>
-      </w:pPr>
-    </w:p>
-    <w:p>
-      <w:pPr>
-        <w:pStyle w:val="InfoBlue"/>
-        <w:rPr>
-          <w:rFonts w:ascii="Arial" w:hAnsi="Arial" w:cs="Arial"/>
-          <w:sz w:val="24"/>
-          <w:szCs w:val="24"/>
-        </w:rPr>
-      </w:pPr>
-      <w:r>
-        <w:rPr>
-          <w:rFonts w:ascii="Arial" w:hAnsi="Arial" w:cs="Arial"/>
-          <w:sz w:val="24"/>
-          <w:szCs w:val="24"/>
-        </w:rPr>
-        <w:t xml:space="preserve">[Esta seção da </w:t>
-      </w:r>
-      <w:r>
-        <w:rPr>
-          <w:rFonts w:ascii="Arial" w:hAnsi="Arial" w:cs="Arial"/>
-          <w:b/>
-          <w:bCs/>
-          <w:sz w:val="24"/>
-          <w:szCs w:val="24"/>
         </w:rPr>
         <w:t>SRS</w:t>
       </w:r>
@@ -5632,7 +5401,6 @@
           <w:szCs w:val="24"/>
           <w:lang w:val="fr-FR"/>
         </w:rPr>
-        <w:lastRenderedPageBreak/>
         <w:t>•</w:t>
       </w:r>
       <w:r>
@@ -5894,16 +5662,6 @@
     </w:p>
     <w:p>
       <w:pPr>
-        <w:rPr>
-          <w:rFonts w:ascii="Arial" w:hAnsi="Arial" w:cs="Arial"/>
-          <w:sz w:val="24"/>
-          <w:szCs w:val="24"/>
-          <w:lang w:val="pt-BR"/>
-        </w:rPr>
-      </w:pPr>
-    </w:p>
-    <w:p>
-      <w:pPr>
         <w:jc w:val="both"/>
         <w:rPr>
           <w:rFonts w:ascii="Arial" w:hAnsi="Arial" w:cs="Arial"/>
@@ -5914,16 +5672,6 @@
     </w:p>
     <w:p>
       <w:pPr>
-        <w:jc w:val="both"/>
-        <w:rPr>
-          <w:rFonts w:ascii="Arial" w:hAnsi="Arial" w:cs="Arial"/>
-          <w:sz w:val="24"/>
-          <w:szCs w:val="24"/>
-        </w:rPr>
-      </w:pPr>
-    </w:p>
-    <w:p>
-      <w:pPr>
         <w:pStyle w:val="Ttulo4"/>
         <w:rPr>
           <w:rFonts w:cs="Arial"/>
@@ -6270,17 +6018,15 @@
         </w:rPr>
         <w:t xml:space="preserve">Descrição: O sistema deve permitir que o administrador faça alterações nas informações </w:t>
       </w:r>
-      <w:proofErr w:type="gramStart"/>
-      <w:r>
-        <w:rPr>
-          <w:rFonts w:ascii="Arial" w:hAnsi="Arial" w:cs="Arial"/>
-          <w:sz w:val="24"/>
-          <w:szCs w:val="24"/>
-          <w:lang w:val="pt-BR"/>
-        </w:rPr>
-        <w:t>do livros</w:t>
-      </w:r>
-      <w:proofErr w:type="gramEnd"/>
+      <w:r>
+        <w:rPr>
+          <w:rFonts w:ascii="Arial" w:hAnsi="Arial" w:cs="Arial"/>
+          <w:sz w:val="24"/>
+          <w:szCs w:val="24"/>
+          <w:lang w:val="pt-BR"/>
+        </w:rPr>
+        <w:t>dos livros</w:t>
+      </w:r>
       <w:r>
         <w:rPr>
           <w:rFonts w:ascii="Arial" w:hAnsi="Arial" w:cs="Arial"/>
@@ -6362,7 +6108,25 @@
           <w:szCs w:val="24"/>
           <w:lang w:val="pt-BR"/>
         </w:rPr>
-        <w:t>RF-GP004: Visualizar pedidos</w:t>
+        <w:t>RF-GP00</w:t>
+      </w:r>
+      <w:r>
+        <w:rPr>
+          <w:rFonts w:cs="Arial"/>
+          <w:sz w:val="24"/>
+          <w:szCs w:val="24"/>
+          <w:lang w:val="pt-BR"/>
+        </w:rPr>
+        <w:t>0</w:t>
+      </w:r>
+      <w:r>
+        <w:rPr>
+          <w:rFonts w:cs="Arial"/>
+          <w:sz w:val="24"/>
+          <w:szCs w:val="24"/>
+          <w:lang w:val="pt-BR"/>
+        </w:rPr>
+        <w:t>: Visualizar pedidos</w:t>
       </w:r>
     </w:p>
     <w:p>
@@ -6491,20 +6255,467 @@
     </w:p>
     <w:p>
       <w:pPr>
-        <w:jc w:val="both"/>
-        <w:rPr>
-          <w:rFonts w:ascii="Arial" w:hAnsi="Arial" w:cs="Arial"/>
-          <w:sz w:val="24"/>
-          <w:szCs w:val="24"/>
-        </w:rPr>
-      </w:pPr>
-    </w:p>
-    <w:p>
-      <w:pPr>
-        <w:rPr>
-          <w:rFonts w:ascii="Arial" w:hAnsi="Arial" w:cs="Arial"/>
+        <w:rPr>
+          <w:rFonts w:ascii="Arial" w:hAnsi="Arial" w:cs="Arial"/>
+          <w:sz w:val="24"/>
+          <w:szCs w:val="24"/>
+          <w:lang w:val="pt-BR"/>
+        </w:rPr>
+      </w:pPr>
+    </w:p>
+    <w:p>
+      <w:pPr>
+        <w:pStyle w:val="Ttulo4"/>
+        <w:rPr>
+          <w:sz w:val="24"/>
+          <w:szCs w:val="24"/>
+          <w:lang w:val="pt-BR"/>
+        </w:rPr>
+      </w:pPr>
+      <w:r>
+        <w:rPr>
+          <w:sz w:val="24"/>
+          <w:szCs w:val="24"/>
+          <w:lang w:val="pt-BR"/>
+        </w:rPr>
+        <w:lastRenderedPageBreak/>
+        <w:t xml:space="preserve">RF-GP001: </w:t>
+      </w:r>
+      <w:r>
+        <w:rPr>
+          <w:sz w:val="24"/>
+          <w:szCs w:val="24"/>
+          <w:lang w:val="pt-BR"/>
+        </w:rPr>
+        <w:t>Encaminhar para entrega</w:t>
+      </w:r>
+    </w:p>
+    <w:p>
+      <w:pPr>
+        <w:rPr>
+          <w:rFonts w:ascii="Arial" w:hAnsi="Arial" w:cs="Arial"/>
+          <w:sz w:val="24"/>
+          <w:szCs w:val="24"/>
+          <w:lang w:val="pt-BR"/>
+        </w:rPr>
+      </w:pPr>
+      <w:r>
+        <w:rPr>
+          <w:rFonts w:ascii="Arial" w:hAnsi="Arial" w:cs="Arial"/>
+          <w:sz w:val="24"/>
+          <w:szCs w:val="24"/>
+          <w:lang w:val="pt-BR"/>
+        </w:rPr>
+        <w:t>Prioridade: Alta</w:t>
+      </w:r>
+    </w:p>
+    <w:p>
+      <w:pPr>
+        <w:rPr>
+          <w:rFonts w:ascii="Arial" w:hAnsi="Arial" w:cs="Arial"/>
+          <w:sz w:val="24"/>
+          <w:szCs w:val="24"/>
+          <w:lang w:val="pt-BR"/>
+        </w:rPr>
+      </w:pPr>
+      <w:r>
+        <w:rPr>
+          <w:rFonts w:ascii="Arial" w:hAnsi="Arial" w:cs="Arial"/>
+          <w:sz w:val="24"/>
+          <w:szCs w:val="24"/>
+          <w:lang w:val="pt-BR"/>
+        </w:rPr>
+        <w:t xml:space="preserve">Descrição: O sistema deve permitir que o administrador selecione o pedido e coloque a transportadora responsável pelo envio e o número de rastreamento e só então ele poderá adicionar o pedido no modo de entrega. </w:t>
+      </w:r>
+    </w:p>
+    <w:p>
+      <w:pPr>
+        <w:rPr>
+          <w:rFonts w:ascii="Arial" w:hAnsi="Arial" w:cs="Arial"/>
+          <w:sz w:val="24"/>
+          <w:szCs w:val="24"/>
+          <w:lang w:val="pt-BR"/>
+        </w:rPr>
+      </w:pPr>
+      <w:r>
+        <w:rPr>
+          <w:rFonts w:ascii="Arial" w:hAnsi="Arial" w:cs="Arial"/>
+          <w:sz w:val="24"/>
+          <w:szCs w:val="24"/>
+          <w:lang w:val="pt-BR"/>
+        </w:rPr>
+        <w:t>Quando essa função for realizada, automaticamente ocorrerá uma baixa do livro no estoque e será enviado uma mensagem para o comprador contendo a transportadora responsável pelo envio e o número de rastreamento, tudo enviado por e-mail e via chat para o cliente.</w:t>
+      </w:r>
+    </w:p>
+    <w:p>
+      <w:pPr>
+        <w:rPr>
+          <w:rFonts w:ascii="Arial" w:hAnsi="Arial" w:cs="Arial"/>
+          <w:sz w:val="24"/>
+          <w:szCs w:val="24"/>
+          <w:lang w:val="pt-BR"/>
+        </w:rPr>
+      </w:pPr>
+    </w:p>
+    <w:p>
+      <w:pPr>
+        <w:pStyle w:val="Ttulo4"/>
+        <w:rPr>
+          <w:sz w:val="24"/>
+          <w:szCs w:val="24"/>
+          <w:lang w:val="pt-BR"/>
+        </w:rPr>
+      </w:pPr>
+      <w:r>
+        <w:rPr>
+          <w:sz w:val="24"/>
+          <w:szCs w:val="24"/>
+          <w:lang w:val="pt-BR"/>
+        </w:rPr>
+        <w:t>Emissão da nota fiscal</w:t>
+      </w:r>
+    </w:p>
+    <w:p>
+      <w:pPr>
+        <w:rPr>
+          <w:rFonts w:ascii="Arial" w:hAnsi="Arial" w:cs="Arial"/>
+          <w:sz w:val="24"/>
+          <w:szCs w:val="24"/>
+          <w:lang w:val="pt-BR"/>
+        </w:rPr>
+      </w:pPr>
+      <w:r>
+        <w:rPr>
+          <w:rFonts w:ascii="Arial" w:hAnsi="Arial" w:cs="Arial"/>
+          <w:sz w:val="24"/>
+          <w:szCs w:val="24"/>
+          <w:lang w:val="pt-BR"/>
+        </w:rPr>
+        <w:t>Prioridade: Alta</w:t>
+      </w:r>
+    </w:p>
+    <w:p>
+      <w:pPr>
+        <w:rPr>
+          <w:rFonts w:ascii="Arial" w:hAnsi="Arial" w:cs="Arial"/>
+          <w:sz w:val="24"/>
+          <w:szCs w:val="24"/>
+          <w:lang w:val="pt-BR"/>
+        </w:rPr>
+      </w:pPr>
+      <w:r>
+        <w:rPr>
+          <w:rFonts w:ascii="Arial" w:hAnsi="Arial" w:cs="Arial"/>
+          <w:sz w:val="24"/>
+          <w:szCs w:val="24"/>
+          <w:lang w:val="pt-BR"/>
+        </w:rPr>
+        <w:t>Descrição: Quando o cliente efetuar o pagamento o sistema deve reconhecer e assim encaminha a nota fiscal por e-mail.</w:t>
+      </w:r>
+    </w:p>
+    <w:p>
+      <w:pPr>
+        <w:rPr>
+          <w:rFonts w:ascii="Arial" w:hAnsi="Arial" w:cs="Arial"/>
+          <w:sz w:val="24"/>
+          <w:szCs w:val="24"/>
+          <w:lang w:val="pt-BR"/>
+        </w:rPr>
+      </w:pPr>
+    </w:p>
+    <w:p>
+      <w:pPr>
+        <w:pStyle w:val="Ttulo3"/>
+        <w:rPr>
           <w:b/>
           <w:bCs/>
+          <w:i w:val="0"/>
+          <w:iCs w:val="0"/>
+          <w:sz w:val="24"/>
+          <w:szCs w:val="24"/>
+          <w:lang w:val="pt-BR"/>
+        </w:rPr>
+      </w:pPr>
+      <w:r>
+        <w:rPr>
+          <w:b/>
+          <w:bCs/>
+          <w:i w:val="0"/>
+          <w:iCs w:val="0"/>
+          <w:sz w:val="24"/>
+          <w:szCs w:val="24"/>
+          <w:lang w:val="pt-BR"/>
+        </w:rPr>
+        <w:t>Gerenciar Clientes</w:t>
+      </w:r>
+    </w:p>
+    <w:p>
+      <w:pPr>
+        <w:rPr>
+          <w:lang w:val="pt-BR"/>
+        </w:rPr>
+      </w:pPr>
+    </w:p>
+    <w:p>
+      <w:pPr>
+        <w:pStyle w:val="Ttulo4"/>
+        <w:rPr>
+          <w:sz w:val="24"/>
+          <w:szCs w:val="24"/>
+          <w:lang w:val="pt-BR"/>
+        </w:rPr>
+      </w:pPr>
+      <w:r>
+        <w:rPr>
+          <w:sz w:val="24"/>
+          <w:szCs w:val="24"/>
+          <w:lang w:val="pt-BR"/>
+        </w:rPr>
+        <w:t xml:space="preserve">Cadastro de </w:t>
+      </w:r>
+      <w:r>
+        <w:rPr>
+          <w:sz w:val="24"/>
+          <w:szCs w:val="24"/>
+          <w:lang w:val="pt-BR"/>
+        </w:rPr>
+        <w:t>Cliente</w:t>
+      </w:r>
+    </w:p>
+    <w:p>
+      <w:pPr>
+        <w:rPr>
+          <w:rFonts w:ascii="Arial" w:hAnsi="Arial" w:cs="Arial"/>
+          <w:sz w:val="24"/>
+          <w:szCs w:val="24"/>
+          <w:lang w:val="pt-BR"/>
+        </w:rPr>
+      </w:pPr>
+      <w:r>
+        <w:rPr>
+          <w:rFonts w:ascii="Arial" w:hAnsi="Arial" w:cs="Arial"/>
+          <w:sz w:val="24"/>
+          <w:szCs w:val="24"/>
+          <w:lang w:val="pt-BR"/>
+        </w:rPr>
+        <w:t>Prioridade: Alta.</w:t>
+      </w:r>
+    </w:p>
+    <w:p>
+      <w:pPr>
+        <w:rPr>
+          <w:rFonts w:ascii="Arial" w:hAnsi="Arial" w:cs="Arial"/>
+          <w:sz w:val="24"/>
+          <w:szCs w:val="24"/>
+          <w:lang w:val="pt-BR"/>
+        </w:rPr>
+      </w:pPr>
+      <w:r>
+        <w:rPr>
+          <w:rFonts w:ascii="Arial" w:hAnsi="Arial" w:cs="Arial"/>
+          <w:sz w:val="24"/>
+          <w:szCs w:val="24"/>
+          <w:lang w:val="pt-BR"/>
+        </w:rPr>
+        <w:t>Descrição: O sistema deve permitir que o usuário ao interagir com a aplicação pela primeira vez possa cadastrar no sistema inserindo seus dados, como nome completo, CPF e e-mail, a partir disso ele receberá o seu login de acesso sendo o e-mail cadastrado e a senha ele deverá criar, contendo pelo menos 4 caracteres. Depois se o cadastro ocorrer tudo certo o sistema deve enviar uma mensagem dizendo que cadastro ocorreu com sucesso, ou algo semelhante. Nisso o cliente deve ser redirecionado para a tela principal de login.</w:t>
+      </w:r>
+    </w:p>
+    <w:p>
+      <w:pPr>
+        <w:rPr>
+          <w:rFonts w:ascii="Arial" w:hAnsi="Arial" w:cs="Arial"/>
+          <w:sz w:val="32"/>
+          <w:szCs w:val="32"/>
+          <w:lang w:val="pt-BR"/>
+        </w:rPr>
+      </w:pPr>
+    </w:p>
+    <w:p>
+      <w:pPr>
+        <w:pStyle w:val="Ttulo4"/>
+        <w:rPr>
+          <w:sz w:val="24"/>
+          <w:szCs w:val="24"/>
+          <w:lang w:val="pt-BR"/>
+        </w:rPr>
+      </w:pPr>
+      <w:r>
+        <w:rPr>
+          <w:sz w:val="24"/>
+          <w:szCs w:val="24"/>
+          <w:lang w:val="pt-BR"/>
+        </w:rPr>
+        <w:t>Analisar Clientes</w:t>
+      </w:r>
+    </w:p>
+    <w:p>
+      <w:pPr>
+        <w:rPr>
+          <w:rFonts w:ascii="Arial" w:hAnsi="Arial" w:cs="Arial"/>
+          <w:sz w:val="24"/>
+          <w:szCs w:val="24"/>
+          <w:lang w:val="pt-BR"/>
+        </w:rPr>
+      </w:pPr>
+      <w:r>
+        <w:rPr>
+          <w:rFonts w:ascii="Arial" w:hAnsi="Arial" w:cs="Arial"/>
+          <w:sz w:val="24"/>
+          <w:szCs w:val="24"/>
+          <w:lang w:val="pt-BR"/>
+        </w:rPr>
+        <w:t>Prioridade: Alta.</w:t>
+      </w:r>
+    </w:p>
+    <w:p>
+      <w:pPr>
+        <w:rPr>
+          <w:rFonts w:ascii="Arial" w:hAnsi="Arial" w:cs="Arial"/>
+          <w:sz w:val="24"/>
+          <w:szCs w:val="24"/>
+          <w:lang w:val="pt-BR"/>
+        </w:rPr>
+      </w:pPr>
+      <w:r>
+        <w:rPr>
+          <w:rFonts w:ascii="Arial" w:hAnsi="Arial" w:cs="Arial"/>
+          <w:sz w:val="24"/>
+          <w:szCs w:val="24"/>
+          <w:lang w:val="pt-BR"/>
+        </w:rPr>
+        <w:t xml:space="preserve">Descrição: O sistema deve ter a funcionalidade </w:t>
+      </w:r>
+      <w:r>
+        <w:rPr>
+          <w:rFonts w:ascii="Arial" w:hAnsi="Arial" w:cs="Arial"/>
+          <w:sz w:val="24"/>
+          <w:szCs w:val="24"/>
+          <w:lang w:val="pt-BR"/>
+        </w:rPr>
+        <w:t>de permitir</w:t>
+      </w:r>
+      <w:r>
+        <w:rPr>
+          <w:rFonts w:ascii="Arial" w:hAnsi="Arial" w:cs="Arial"/>
+          <w:sz w:val="24"/>
+          <w:szCs w:val="24"/>
+          <w:lang w:val="pt-BR"/>
+        </w:rPr>
+        <w:t xml:space="preserve"> o administrador, </w:t>
+      </w:r>
+      <w:r>
+        <w:rPr>
+          <w:rFonts w:ascii="Arial" w:hAnsi="Arial" w:cs="Arial"/>
+          <w:sz w:val="24"/>
+          <w:szCs w:val="24"/>
+          <w:lang w:val="pt-BR"/>
+        </w:rPr>
+        <w:t>analisar quem são</w:t>
+      </w:r>
+      <w:r>
+        <w:rPr>
+          <w:rFonts w:ascii="Arial" w:hAnsi="Arial" w:cs="Arial"/>
+          <w:sz w:val="24"/>
+          <w:szCs w:val="24"/>
+          <w:lang w:val="pt-BR"/>
+        </w:rPr>
+        <w:t xml:space="preserve"> os clientes cadastrados em seu sistema. Nessa </w:t>
+      </w:r>
+      <w:r>
+        <w:rPr>
+          <w:rFonts w:ascii="Arial" w:hAnsi="Arial" w:cs="Arial"/>
+          <w:sz w:val="24"/>
+          <w:szCs w:val="24"/>
+          <w:lang w:val="pt-BR"/>
+        </w:rPr>
+        <w:t>análise deve ter a opção de apresentar os clientes em uma lista ordenada por alfabeto.</w:t>
+      </w:r>
+    </w:p>
+    <w:p>
+      <w:pPr>
+        <w:rPr>
+          <w:rFonts w:ascii="Arial" w:hAnsi="Arial" w:cs="Arial"/>
+          <w:sz w:val="24"/>
+          <w:szCs w:val="24"/>
+          <w:lang w:val="pt-BR"/>
+        </w:rPr>
+      </w:pPr>
+      <w:r>
+        <w:rPr>
+          <w:rFonts w:ascii="Arial" w:hAnsi="Arial" w:cs="Arial"/>
+          <w:sz w:val="24"/>
+          <w:szCs w:val="24"/>
+          <w:lang w:val="pt-BR"/>
+        </w:rPr>
+        <w:t xml:space="preserve">As informações iniciais sobre o cliente que aparecerão na </w:t>
+      </w:r>
+      <w:proofErr w:type="gramStart"/>
+      <w:r>
+        <w:rPr>
+          <w:rFonts w:ascii="Arial" w:hAnsi="Arial" w:cs="Arial"/>
+          <w:sz w:val="24"/>
+          <w:szCs w:val="24"/>
+          <w:lang w:val="pt-BR"/>
+        </w:rPr>
+        <w:t>analise</w:t>
+      </w:r>
+      <w:proofErr w:type="gramEnd"/>
+      <w:r>
+        <w:rPr>
+          <w:rFonts w:ascii="Arial" w:hAnsi="Arial" w:cs="Arial"/>
+          <w:sz w:val="24"/>
+          <w:szCs w:val="24"/>
+          <w:lang w:val="pt-BR"/>
+        </w:rPr>
+        <w:t xml:space="preserve"> será o nome, e-mail, se desejar obter mais informações, como ultimas compras realizadas, o administrador deve selecionar o cliente e assim o sistema deve apresentar o restante dos dados específicos sobre o clientes.</w:t>
+      </w:r>
+    </w:p>
+    <w:p>
+      <w:pPr>
+        <w:rPr>
+          <w:rFonts w:ascii="Arial" w:hAnsi="Arial" w:cs="Arial"/>
+          <w:sz w:val="24"/>
+          <w:szCs w:val="24"/>
+          <w:lang w:val="pt-BR"/>
+        </w:rPr>
+      </w:pPr>
+    </w:p>
+    <w:p>
+      <w:pPr>
+        <w:rPr>
+          <w:rFonts w:ascii="Arial" w:hAnsi="Arial" w:cs="Arial"/>
+          <w:sz w:val="24"/>
+          <w:szCs w:val="24"/>
+          <w:lang w:val="pt-BR"/>
+        </w:rPr>
+      </w:pPr>
+    </w:p>
+    <w:p>
+      <w:pPr>
+        <w:rPr>
+          <w:rFonts w:ascii="Arial" w:hAnsi="Arial" w:cs="Arial"/>
+          <w:sz w:val="24"/>
+          <w:szCs w:val="24"/>
+          <w:lang w:val="pt-BR"/>
+        </w:rPr>
+      </w:pPr>
+    </w:p>
+    <w:p>
+      <w:pPr>
+        <w:jc w:val="both"/>
+        <w:rPr>
+          <w:rFonts w:ascii="Arial" w:hAnsi="Arial" w:cs="Arial"/>
+          <w:sz w:val="40"/>
+          <w:szCs w:val="40"/>
+        </w:rPr>
+      </w:pPr>
+    </w:p>
+    <w:p>
+      <w:pPr>
+        <w:rPr>
+          <w:rFonts w:ascii="Arial" w:hAnsi="Arial" w:cs="Arial"/>
+          <w:b/>
+          <w:bCs/>
           <w:sz w:val="24"/>
           <w:szCs w:val="24"/>
           <w:lang w:val="pt-BR"/>
@@ -6527,6 +6738,7 @@
           <w:sz w:val="24"/>
           <w:szCs w:val="24"/>
         </w:rPr>
+        <w:lastRenderedPageBreak/>
         <w:t>[Esta seção descreve os requisitos funcionais do sistema que são expressos no estilo de linguagem natural.</w:t>
       </w:r>
       <w:r>
@@ -6752,16 +6964,7 @@
           <w:sz w:val="24"/>
           <w:szCs w:val="24"/>
         </w:rPr>
-        <w:t xml:space="preserve"> mensuráveis para tarefas típicas ou baseie os requisitos de usabilidade do novo sistema em outros sistemas </w:t>
-      </w:r>
-      <w:r>
-        <w:rPr>
-          <w:rFonts w:ascii="Arial" w:hAnsi="Arial" w:cs="Arial"/>
-          <w:sz w:val="24"/>
-          <w:szCs w:val="24"/>
-        </w:rPr>
-        <w:lastRenderedPageBreak/>
-        <w:t>que os usuários conheçam e gostem</w:t>
+        <w:t xml:space="preserve"> mensuráveis para tarefas típicas ou baseie os requisitos de usabilidade do novo sistema em outros sistemas que os usuários conheçam e gostem</w:t>
       </w:r>
     </w:p>
     <w:p>
@@ -6966,7 +7169,16 @@
           <w:sz w:val="24"/>
           <w:szCs w:val="24"/>
         </w:rPr>
-        <w:t>Tempo Médio entre Falhas (MTBF) — normalmente especificado em horas, mas também poderá ser especificado em termos de dias, meses ou anos.</w:t>
+        <w:t xml:space="preserve">Tempo Médio entre Falhas (MTBF) — normalmente especificado em </w:t>
+      </w:r>
+      <w:r>
+        <w:rPr>
+          <w:rFonts w:ascii="Arial" w:hAnsi="Arial" w:cs="Arial"/>
+          <w:sz w:val="24"/>
+          <w:szCs w:val="24"/>
+        </w:rPr>
+        <w:lastRenderedPageBreak/>
+        <w:t>horas, mas também poderá ser especificado em termos de dias, meses ou anos.</w:t>
       </w:r>
     </w:p>
     <w:p>
@@ -7214,7 +7426,6 @@
           <w:sz w:val="24"/>
           <w:szCs w:val="24"/>
         </w:rPr>
-        <w:lastRenderedPageBreak/>
         <w:t>Tempo de resposta de uma transação (médio, máximo)</w:t>
       </w:r>
     </w:p>
@@ -7377,6 +7588,7 @@
           <w:szCs w:val="24"/>
           <w:lang w:val="pt-BR"/>
         </w:rPr>
+        <w:lastRenderedPageBreak/>
         <w:t>Suportabilidade</w:t>
       </w:r>
       <w:bookmarkEnd w:id="16"/>
@@ -7636,16 +7848,7 @@
           <w:sz w:val="24"/>
           <w:szCs w:val="24"/>
         </w:rPr>
-        <w:t xml:space="preserve">[Esta seção descreve todos os documentos comprados para serem usados com </w:t>
-      </w:r>
-      <w:r>
-        <w:rPr>
-          <w:rFonts w:ascii="Arial" w:hAnsi="Arial" w:cs="Arial"/>
-          <w:sz w:val="24"/>
-          <w:szCs w:val="24"/>
-        </w:rPr>
-        <w:lastRenderedPageBreak/>
-        <w:t>o sistema, quaisquer restrições de utilização ou de licenciamento aplicáveis, e quaisquer padrões associados de compatibilidade e de interoperabilidade ou de interface.]</w:t>
+        <w:t>[Esta seção descreve todos os documentos comprados para serem usados com o sistema, quaisquer restrições de utilização ou de licenciamento aplicáveis, e quaisquer padrões associados de compatibilidade e de interoperabilidade ou de interface.]</w:t>
       </w:r>
     </w:p>
     <w:p>
@@ -7767,6 +7970,7 @@
           <w:szCs w:val="24"/>
           <w:lang w:val="pt-BR"/>
         </w:rPr>
+        <w:lastRenderedPageBreak/>
         <w:t>Interfaces de Hardware</w:t>
       </w:r>
       <w:bookmarkEnd w:id="24"/>
@@ -8045,7 +8249,6 @@
           <w:szCs w:val="24"/>
           <w:lang w:val="pt-BR"/>
         </w:rPr>
-        <w:lastRenderedPageBreak/>
         <w:t>Padrões Aplicáveis</w:t>
       </w:r>
       <w:bookmarkEnd w:id="29"/>
@@ -8262,6 +8465,7 @@
           <w:sz w:val="24"/>
           <w:szCs w:val="24"/>
         </w:rPr>
+        <w:lastRenderedPageBreak/>
         <w:t>Poderão estar incluídos roteiros de caso de uso ou protótipos da interface do usuário.</w:t>
       </w:r>
       <w:r>
@@ -8812,13 +9016,7 @@
             <w:rPr>
               <w:lang w:val="pt-BR"/>
             </w:rPr>
-            <w:t xml:space="preserve">: </w:t>
-          </w:r>
-          <w:r>
-            <w:rPr>
-              <w:lang w:val="pt-BR"/>
-            </w:rPr>
-            <w:t>07/06/2021</w:t>
+            <w:t>: 07/06/2021</w:t>
           </w:r>
         </w:p>
       </w:tc>

</xml_diff>